<commit_message>
Casos de prueba - Versión Final
</commit_message>
<xml_diff>
--- a/Documentos/Casos de Prueba.docx
+++ b/Documentos/Casos de Prueba.docx
@@ -1,6 +1,6 @@
 
 <file path=word/document.xml><?xml version="1.0" encoding="utf-8"?>
-<w:document xmlns:wpc="http://schemas.microsoft.com/office/word/2010/wordprocessingCanvas" xmlns:cx="http://schemas.microsoft.com/office/drawing/2014/chartex" xmlns:mc="http://schemas.openxmlformats.org/markup-compatibility/2006" xmlns:o="urn:schemas-microsoft-com:office:office" xmlns:r="http://schemas.openxmlformats.org/officeDocument/2006/relationships" xmlns:m="http://schemas.openxmlformats.org/officeDocument/2006/math" xmlns:v="urn:schemas-microsoft-com:vml" xmlns:wp14="http://schemas.microsoft.com/office/word/2010/wordprocessingDrawing" xmlns:wp="http://schemas.openxmlformats.org/drawingml/2006/wordprocessingDrawing" xmlns:w10="urn:schemas-microsoft-com:office:word" xmlns:w="http://schemas.openxmlformats.org/wordprocessingml/2006/main" xmlns:w14="http://schemas.microsoft.com/office/word/2010/wordml" xmlns:w15="http://schemas.microsoft.com/office/word/2012/wordml" xmlns:w16se="http://schemas.microsoft.com/office/word/2015/wordml/symex" xmlns:wpg="http://schemas.microsoft.com/office/word/2010/wordprocessingGroup" xmlns:wpi="http://schemas.microsoft.com/office/word/2010/wordprocessingInk" xmlns:wne="http://schemas.microsoft.com/office/word/2006/wordml" xmlns:wps="http://schemas.microsoft.com/office/word/2010/wordprocessingShape" mc:Ignorable="w14 w15 w16se wp14">
+<w:document xmlns:wpc="http://schemas.microsoft.com/office/word/2010/wordprocessingCanvas" xmlns:mc="http://schemas.openxmlformats.org/markup-compatibility/2006" xmlns:o="urn:schemas-microsoft-com:office:office" xmlns:r="http://schemas.openxmlformats.org/officeDocument/2006/relationships" xmlns:m="http://schemas.openxmlformats.org/officeDocument/2006/math" xmlns:v="urn:schemas-microsoft-com:vml" xmlns:wp14="http://schemas.microsoft.com/office/word/2010/wordprocessingDrawing" xmlns:wp="http://schemas.openxmlformats.org/drawingml/2006/wordprocessingDrawing" xmlns:w10="urn:schemas-microsoft-com:office:word" xmlns:w="http://schemas.openxmlformats.org/wordprocessingml/2006/main" xmlns:w14="http://schemas.microsoft.com/office/word/2010/wordml" xmlns:w15="http://schemas.microsoft.com/office/word/2012/wordml" xmlns:wpg="http://schemas.microsoft.com/office/word/2010/wordprocessingGroup" xmlns:wpi="http://schemas.microsoft.com/office/word/2010/wordprocessingInk" xmlns:wne="http://schemas.microsoft.com/office/word/2006/wordml" xmlns:wps="http://schemas.microsoft.com/office/word/2010/wordprocessingShape" mc:Ignorable="w14 w15 wp14">
   <w:body>
     <w:tbl>
       <w:tblPr>
@@ -278,10 +278,7 @@
           </w:tcPr>
           <w:p>
             <w:r>
-              <w:t xml:space="preserve">Caso de Uso: Consultar </w:t>
-            </w:r>
-            <w:r>
-              <w:t>IVA</w:t>
+              <w:t>Caso de Uso: Consultar IVA</w:t>
             </w:r>
           </w:p>
         </w:tc>
@@ -430,10 +427,7 @@
               <w:cnfStyle w:val="000000000000" w:firstRow="0" w:lastRow="0" w:firstColumn="0" w:lastColumn="0" w:oddVBand="0" w:evenVBand="0" w:oddHBand="0" w:evenHBand="0" w:firstRowFirstColumn="0" w:firstRowLastColumn="0" w:lastRowFirstColumn="0" w:lastRowLastColumn="0"/>
             </w:pPr>
             <w:r>
-              <w:t xml:space="preserve">El administrador presiona el botón: </w:t>
-            </w:r>
-            <w:r>
-              <w:t>Reportes IVA.</w:t>
+              <w:t>El administrador presiona el botón: Reportes IVA.</w:t>
             </w:r>
           </w:p>
           <w:p>
@@ -812,10 +806,7 @@
           </w:tcPr>
           <w:p>
             <w:r>
-              <w:t xml:space="preserve">Caso de Uso: </w:t>
-            </w:r>
-            <w:r>
-              <w:t>Consultar facturas como vendedor</w:t>
+              <w:t>Caso de Uso: Consultar facturas como vendedor</w:t>
             </w:r>
           </w:p>
         </w:tc>
@@ -883,13 +874,7 @@
               <w:cnfStyle w:val="000000000000" w:firstRow="0" w:lastRow="0" w:firstColumn="0" w:lastColumn="0" w:oddVBand="0" w:evenVBand="0" w:oddHBand="0" w:evenHBand="0" w:firstRowFirstColumn="0" w:firstRowLastColumn="0" w:lastRowFirstColumn="0" w:lastRowLastColumn="0"/>
             </w:pPr>
             <w:r>
-              <w:t xml:space="preserve">PRE-1: El </w:t>
-            </w:r>
-            <w:r>
-              <w:t>vendedo</w:t>
-            </w:r>
-            <w:r>
-              <w:t>r debe iniciar sesión.</w:t>
+              <w:t>PRE-1: El vendedor debe iniciar sesión.</w:t>
             </w:r>
           </w:p>
           <w:p>
@@ -957,10 +942,7 @@
               <w:cnfStyle w:val="000000000000" w:firstRow="0" w:lastRow="0" w:firstColumn="0" w:lastColumn="0" w:oddVBand="0" w:evenVBand="0" w:oddHBand="0" w:evenHBand="0" w:firstRowFirstColumn="0" w:firstRowLastColumn="0" w:lastRowFirstColumn="0" w:lastRowLastColumn="0"/>
             </w:pPr>
             <w:r>
-              <w:t>El vende</w:t>
-            </w:r>
-            <w:r>
-              <w:t>dor inicia sesión en el sistema.</w:t>
+              <w:t>El vendedor inicia sesión en el sistema.</w:t>
             </w:r>
           </w:p>
           <w:p>
@@ -973,16 +955,7 @@
               <w:cnfStyle w:val="000000000000" w:firstRow="0" w:lastRow="0" w:firstColumn="0" w:lastColumn="0" w:oddVBand="0" w:evenVBand="0" w:oddHBand="0" w:evenHBand="0" w:firstRowFirstColumn="0" w:firstRowLastColumn="0" w:lastRowFirstColumn="0" w:lastRowLastColumn="0"/>
             </w:pPr>
             <w:r>
-              <w:t xml:space="preserve">El </w:t>
-            </w:r>
-            <w:r>
-              <w:t>vendedor</w:t>
-            </w:r>
-            <w:r>
-              <w:t xml:space="preserve"> presiona el botón: consultar factura día</w:t>
-            </w:r>
-            <w:r>
-              <w:t>.</w:t>
+              <w:t>El vendedor presiona el botón: consultar factura día.</w:t>
             </w:r>
           </w:p>
           <w:p>
@@ -995,10 +968,7 @@
               <w:cnfStyle w:val="000000000000" w:firstRow="0" w:lastRow="0" w:firstColumn="0" w:lastColumn="0" w:oddVBand="0" w:evenVBand="0" w:oddHBand="0" w:evenHBand="0" w:firstRowFirstColumn="0" w:firstRowLastColumn="0" w:lastRowFirstColumn="0" w:lastRowLastColumn="0"/>
             </w:pPr>
             <w:r>
-              <w:t>El vendedor</w:t>
-            </w:r>
-            <w:r>
-              <w:t xml:space="preserve"> selecciona la factura que desea consultar.</w:t>
+              <w:t>El vendedor selecciona la factura que desea consultar.</w:t>
             </w:r>
           </w:p>
           <w:p>
@@ -1280,15 +1250,7 @@
               <w:cnfStyle w:val="000000000000" w:firstRow="0" w:lastRow="0" w:firstColumn="0" w:lastColumn="0" w:oddVBand="0" w:evenVBand="0" w:oddHBand="0" w:evenHBand="0" w:firstRowFirstColumn="0" w:firstRowLastColumn="0" w:lastRowFirstColumn="0" w:lastRowLastColumn="0"/>
             </w:pPr>
             <w:r>
-              <w:t xml:space="preserve">Se completara el registro dando </w:t>
-            </w:r>
-            <w:proofErr w:type="spellStart"/>
-            <w:r>
-              <w:t>click</w:t>
-            </w:r>
-            <w:proofErr w:type="spellEnd"/>
-            <w:r>
-              <w:t xml:space="preserve"> en el botón: crear factura</w:t>
+              <w:t>Se completara el registro dando click en el botón: crear factura</w:t>
             </w:r>
             <w:r>
               <w:t>.</w:t>
@@ -1368,10 +1330,7 @@
           </w:tcPr>
           <w:p>
             <w:r>
-              <w:t xml:space="preserve">Caso de Uso: </w:t>
-            </w:r>
-            <w:r>
-              <w:t>Enviar factura al servidor</w:t>
+              <w:t>Caso de Uso: Enviar factura al servidor</w:t>
             </w:r>
           </w:p>
         </w:tc>
@@ -1630,10 +1589,7 @@
           <w:p>
             <w:r>
               <w:lastRenderedPageBreak/>
-              <w:t xml:space="preserve">Caso de Uso: </w:t>
-            </w:r>
-            <w:r>
-              <w:t>Enviar factura al cliente</w:t>
+              <w:t>Caso de Uso: Enviar factura al cliente</w:t>
             </w:r>
           </w:p>
         </w:tc>
@@ -1810,6 +1766,9 @@
             <w:r>
               <w:t>Envía la factura al cliente especifico</w:t>
             </w:r>
+            <w:r>
+              <w:t>.</w:t>
+            </w:r>
           </w:p>
         </w:tc>
       </w:tr>
@@ -1861,10 +1820,1512 @@
             </w:pPr>
           </w:p>
         </w:tc>
-        <w:bookmarkStart w:id="0" w:name="_GoBack"/>
-        <w:bookmarkEnd w:id="0"/>
       </w:tr>
     </w:tbl>
+    <w:p/>
+    <w:tbl>
+      <w:tblPr>
+        <w:tblStyle w:val="Tabladecuadrcula5oscura-nfasis5"/>
+        <w:tblW w:w="0" w:type="auto"/>
+        <w:tblLook w:val="04A0" w:firstRow="1" w:lastRow="0" w:firstColumn="1" w:lastColumn="0" w:noHBand="0" w:noVBand="1"/>
+      </w:tblPr>
+      <w:tblGrid>
+        <w:gridCol w:w="4414"/>
+        <w:gridCol w:w="4414"/>
+      </w:tblGrid>
+      <w:tr>
+        <w:trPr>
+          <w:cnfStyle w:val="100000000000" w:firstRow="1" w:lastRow="0" w:firstColumn="0" w:lastColumn="0" w:oddVBand="0" w:evenVBand="0" w:oddHBand="0" w:evenHBand="0" w:firstRowFirstColumn="0" w:firstRowLastColumn="0" w:lastRowFirstColumn="0" w:lastRowLastColumn="0"/>
+        </w:trPr>
+        <w:tc>
+          <w:tcPr>
+            <w:cnfStyle w:val="001000000000" w:firstRow="0" w:lastRow="0" w:firstColumn="1" w:lastColumn="0" w:oddVBand="0" w:evenVBand="0" w:oddHBand="0" w:evenHBand="0" w:firstRowFirstColumn="0" w:firstRowLastColumn="0" w:lastRowFirstColumn="0" w:lastRowLastColumn="0"/>
+            <w:tcW w:w="4414" w:type="dxa"/>
+          </w:tcPr>
+          <w:p>
+            <w:r>
+              <w:t xml:space="preserve">Caso de Uso: </w:t>
+            </w:r>
+            <w:r>
+              <w:t>Iniciar sesión</w:t>
+            </w:r>
+          </w:p>
+        </w:tc>
+        <w:tc>
+          <w:tcPr>
+            <w:tcW w:w="4414" w:type="dxa"/>
+          </w:tcPr>
+          <w:p>
+            <w:pPr>
+              <w:cnfStyle w:val="100000000000" w:firstRow="1" w:lastRow="0" w:firstColumn="0" w:lastColumn="0" w:oddVBand="0" w:evenVBand="0" w:oddHBand="0" w:evenHBand="0" w:firstRowFirstColumn="0" w:firstRowLastColumn="0" w:lastRowFirstColumn="0" w:lastRowLastColumn="0"/>
+            </w:pPr>
+            <w:r>
+              <w:t>C</w:t>
+            </w:r>
+            <w:r>
+              <w:t>U-008</w:t>
+            </w:r>
+          </w:p>
+        </w:tc>
+      </w:tr>
+      <w:tr>
+        <w:trPr>
+          <w:cnfStyle w:val="000000100000" w:firstRow="0" w:lastRow="0" w:firstColumn="0" w:lastColumn="0" w:oddVBand="0" w:evenVBand="0" w:oddHBand="1" w:evenHBand="0" w:firstRowFirstColumn="0" w:firstRowLastColumn="0" w:lastRowFirstColumn="0" w:lastRowLastColumn="0"/>
+        </w:trPr>
+        <w:tc>
+          <w:tcPr>
+            <w:cnfStyle w:val="001000000000" w:firstRow="0" w:lastRow="0" w:firstColumn="1" w:lastColumn="0" w:oddVBand="0" w:evenVBand="0" w:oddHBand="0" w:evenHBand="0" w:firstRowFirstColumn="0" w:firstRowLastColumn="0" w:lastRowFirstColumn="0" w:lastRowLastColumn="0"/>
+            <w:tcW w:w="4414" w:type="dxa"/>
+          </w:tcPr>
+          <w:p>
+            <w:r>
+              <w:t>Autor</w:t>
+            </w:r>
+          </w:p>
+        </w:tc>
+        <w:tc>
+          <w:tcPr>
+            <w:tcW w:w="4414" w:type="dxa"/>
+          </w:tcPr>
+          <w:p>
+            <w:pPr>
+              <w:cnfStyle w:val="000000100000" w:firstRow="0" w:lastRow="0" w:firstColumn="0" w:lastColumn="0" w:oddVBand="0" w:evenVBand="0" w:oddHBand="1" w:evenHBand="0" w:firstRowFirstColumn="0" w:firstRowLastColumn="0" w:lastRowFirstColumn="0" w:lastRowLastColumn="0"/>
+            </w:pPr>
+            <w:r>
+              <w:t>Cristian Triana, Carlos Quijano, Daniela Cepeda, Camilo Cepeda.</w:t>
+            </w:r>
+          </w:p>
+        </w:tc>
+      </w:tr>
+      <w:tr>
+        <w:tc>
+          <w:tcPr>
+            <w:cnfStyle w:val="001000000000" w:firstRow="0" w:lastRow="0" w:firstColumn="1" w:lastColumn="0" w:oddVBand="0" w:evenVBand="0" w:oddHBand="0" w:evenHBand="0" w:firstRowFirstColumn="0" w:firstRowLastColumn="0" w:lastRowFirstColumn="0" w:lastRowLastColumn="0"/>
+            <w:tcW w:w="4414" w:type="dxa"/>
+          </w:tcPr>
+          <w:p>
+            <w:r>
+              <w:t>Precondiciones</w:t>
+            </w:r>
+          </w:p>
+        </w:tc>
+        <w:tc>
+          <w:tcPr>
+            <w:tcW w:w="4414" w:type="dxa"/>
+          </w:tcPr>
+          <w:p>
+            <w:pPr>
+              <w:cnfStyle w:val="000000000000" w:firstRow="0" w:lastRow="0" w:firstColumn="0" w:lastColumn="0" w:oddVBand="0" w:evenVBand="0" w:oddHBand="0" w:evenHBand="0" w:firstRowFirstColumn="0" w:firstRowLastColumn="0" w:lastRowFirstColumn="0" w:lastRowLastColumn="0"/>
+            </w:pPr>
+            <w:r>
+              <w:t xml:space="preserve">PRE-1: </w:t>
+            </w:r>
+            <w:r>
+              <w:t>El administrador/vendedor debe estar registrado en el sistema.</w:t>
+            </w:r>
+          </w:p>
+        </w:tc>
+      </w:tr>
+      <w:tr>
+        <w:trPr>
+          <w:cnfStyle w:val="000000100000" w:firstRow="0" w:lastRow="0" w:firstColumn="0" w:lastColumn="0" w:oddVBand="0" w:evenVBand="0" w:oddHBand="1" w:evenHBand="0" w:firstRowFirstColumn="0" w:firstRowLastColumn="0" w:lastRowFirstColumn="0" w:lastRowLastColumn="0"/>
+        </w:trPr>
+        <w:tc>
+          <w:tcPr>
+            <w:cnfStyle w:val="001000000000" w:firstRow="0" w:lastRow="0" w:firstColumn="1" w:lastColumn="0" w:oddVBand="0" w:evenVBand="0" w:oddHBand="0" w:evenHBand="0" w:firstRowFirstColumn="0" w:firstRowLastColumn="0" w:lastRowFirstColumn="0" w:lastRowLastColumn="0"/>
+            <w:tcW w:w="4414" w:type="dxa"/>
+          </w:tcPr>
+          <w:p>
+            <w:r>
+              <w:t>Resultado Esperado</w:t>
+            </w:r>
+          </w:p>
+        </w:tc>
+        <w:tc>
+          <w:tcPr>
+            <w:tcW w:w="4414" w:type="dxa"/>
+          </w:tcPr>
+          <w:p>
+            <w:pPr>
+              <w:cnfStyle w:val="000000100000" w:firstRow="0" w:lastRow="0" w:firstColumn="0" w:lastColumn="0" w:oddVBand="0" w:evenVBand="0" w:oddHBand="1" w:evenHBand="0" w:firstRowFirstColumn="0" w:firstRowLastColumn="0" w:lastRowFirstColumn="0" w:lastRowLastColumn="0"/>
+            </w:pPr>
+            <w:r>
+              <w:t>Para el usuario administrador el sistema muestra un menú con las siguientes funcionalidades: Consultar factura mes, consultar factura día y reportes IVA, mientras que para vendedor se mostrara la interfaz de cajero.</w:t>
+            </w:r>
+          </w:p>
+        </w:tc>
+      </w:tr>
+      <w:tr>
+        <w:tc>
+          <w:tcPr>
+            <w:cnfStyle w:val="001000000000" w:firstRow="0" w:lastRow="0" w:firstColumn="1" w:lastColumn="0" w:oddVBand="0" w:evenVBand="0" w:oddHBand="0" w:evenHBand="0" w:firstRowFirstColumn="0" w:firstRowLastColumn="0" w:lastRowFirstColumn="0" w:lastRowLastColumn="0"/>
+            <w:tcW w:w="4414" w:type="dxa"/>
+          </w:tcPr>
+          <w:p>
+            <w:r>
+              <w:t>Paso a paso</w:t>
+            </w:r>
+          </w:p>
+        </w:tc>
+        <w:tc>
+          <w:tcPr>
+            <w:tcW w:w="4414" w:type="dxa"/>
+          </w:tcPr>
+          <w:p>
+            <w:pPr>
+              <w:pStyle w:val="Prrafodelista"/>
+              <w:numPr>
+                <w:ilvl w:val="0"/>
+                <w:numId w:val="8"/>
+              </w:numPr>
+              <w:cnfStyle w:val="000000000000" w:firstRow="0" w:lastRow="0" w:firstColumn="0" w:lastColumn="0" w:oddVBand="0" w:evenVBand="0" w:oddHBand="0" w:evenHBand="0" w:firstRowFirstColumn="0" w:firstRowLastColumn="0" w:lastRowFirstColumn="0" w:lastRowLastColumn="0"/>
+            </w:pPr>
+            <w:r>
+              <w:t>El usuario se registra en la base de datos.</w:t>
+            </w:r>
+          </w:p>
+          <w:p>
+            <w:pPr>
+              <w:pStyle w:val="Prrafodelista"/>
+              <w:numPr>
+                <w:ilvl w:val="0"/>
+                <w:numId w:val="8"/>
+              </w:numPr>
+              <w:cnfStyle w:val="000000000000" w:firstRow="0" w:lastRow="0" w:firstColumn="0" w:lastColumn="0" w:oddVBand="0" w:evenVBand="0" w:oddHBand="0" w:evenHBand="0" w:firstRowFirstColumn="0" w:firstRowLastColumn="0" w:lastRowFirstColumn="0" w:lastRowLastColumn="0"/>
+            </w:pPr>
+            <w:r>
+              <w:t xml:space="preserve">El usuario digita sus datos de ingreso: </w:t>
+            </w:r>
+            <w:r>
+              <w:t>usuario</w:t>
+            </w:r>
+            <w:r>
+              <w:t xml:space="preserve"> y </w:t>
+            </w:r>
+            <w:r>
+              <w:t>contraseña</w:t>
+            </w:r>
+            <w:r>
+              <w:t xml:space="preserve"> respectivamente.</w:t>
+            </w:r>
+          </w:p>
+        </w:tc>
+      </w:tr>
+      <w:tr>
+        <w:trPr>
+          <w:cnfStyle w:val="000000100000" w:firstRow="0" w:lastRow="0" w:firstColumn="0" w:lastColumn="0" w:oddVBand="0" w:evenVBand="0" w:oddHBand="1" w:evenHBand="0" w:firstRowFirstColumn="0" w:firstRowLastColumn="0" w:lastRowFirstColumn="0" w:lastRowLastColumn="0"/>
+        </w:trPr>
+        <w:tc>
+          <w:tcPr>
+            <w:cnfStyle w:val="001000000000" w:firstRow="0" w:lastRow="0" w:firstColumn="1" w:lastColumn="0" w:oddVBand="0" w:evenVBand="0" w:oddHBand="0" w:evenHBand="0" w:firstRowFirstColumn="0" w:firstRowLastColumn="0" w:lastRowFirstColumn="0" w:lastRowLastColumn="0"/>
+            <w:tcW w:w="4414" w:type="dxa"/>
+          </w:tcPr>
+          <w:p>
+            <w:r>
+              <w:t>Resultado obtenido</w:t>
+            </w:r>
+          </w:p>
+        </w:tc>
+        <w:tc>
+          <w:tcPr>
+            <w:tcW w:w="4414" w:type="dxa"/>
+          </w:tcPr>
+          <w:p>
+            <w:pPr>
+              <w:cnfStyle w:val="000000100000" w:firstRow="0" w:lastRow="0" w:firstColumn="0" w:lastColumn="0" w:oddVBand="0" w:evenVBand="0" w:oddHBand="1" w:evenHBand="0" w:firstRowFirstColumn="0" w:firstRowLastColumn="0" w:lastRowFirstColumn="0" w:lastRowLastColumn="0"/>
+            </w:pPr>
+            <w:r>
+              <w:t>Exitoso</w:t>
+            </w:r>
+          </w:p>
+        </w:tc>
+      </w:tr>
+      <w:tr>
+        <w:tc>
+          <w:tcPr>
+            <w:cnfStyle w:val="001000000000" w:firstRow="0" w:lastRow="0" w:firstColumn="1" w:lastColumn="0" w:oddVBand="0" w:evenVBand="0" w:oddHBand="0" w:evenHBand="0" w:firstRowFirstColumn="0" w:firstRowLastColumn="0" w:lastRowFirstColumn="0" w:lastRowLastColumn="0"/>
+            <w:tcW w:w="4414" w:type="dxa"/>
+          </w:tcPr>
+          <w:p>
+            <w:r>
+              <w:t>Incidencia</w:t>
+            </w:r>
+          </w:p>
+        </w:tc>
+        <w:tc>
+          <w:tcPr>
+            <w:tcW w:w="4414" w:type="dxa"/>
+          </w:tcPr>
+          <w:p>
+            <w:pPr>
+              <w:cnfStyle w:val="000000000000" w:firstRow="0" w:lastRow="0" w:firstColumn="0" w:lastColumn="0" w:oddVBand="0" w:evenVBand="0" w:oddHBand="0" w:evenHBand="0" w:firstRowFirstColumn="0" w:firstRowLastColumn="0" w:lastRowFirstColumn="0" w:lastRowLastColumn="0"/>
+            </w:pPr>
+            <w:r>
+              <w:t>En el caso de</w:t>
+            </w:r>
+          </w:p>
+        </w:tc>
+      </w:tr>
+    </w:tbl>
+    <w:p/>
+    <w:p/>
+    <w:p/>
+    <w:p/>
+    <w:p/>
+    <w:p/>
+    <w:p/>
+    <w:p/>
+    <w:p/>
+    <w:p/>
+    <w:tbl>
+      <w:tblPr>
+        <w:tblStyle w:val="Tabladecuadrcula5oscura-nfasis5"/>
+        <w:tblW w:w="0" w:type="auto"/>
+        <w:tblLook w:val="04A0" w:firstRow="1" w:lastRow="0" w:firstColumn="1" w:lastColumn="0" w:noHBand="0" w:noVBand="1"/>
+      </w:tblPr>
+      <w:tblGrid>
+        <w:gridCol w:w="4414"/>
+        <w:gridCol w:w="4414"/>
+      </w:tblGrid>
+      <w:tr>
+        <w:trPr>
+          <w:cnfStyle w:val="100000000000" w:firstRow="1" w:lastRow="0" w:firstColumn="0" w:lastColumn="0" w:oddVBand="0" w:evenVBand="0" w:oddHBand="0" w:evenHBand="0" w:firstRowFirstColumn="0" w:firstRowLastColumn="0" w:lastRowFirstColumn="0" w:lastRowLastColumn="0"/>
+        </w:trPr>
+        <w:tc>
+          <w:tcPr>
+            <w:cnfStyle w:val="001000000000" w:firstRow="0" w:lastRow="0" w:firstColumn="1" w:lastColumn="0" w:oddVBand="0" w:evenVBand="0" w:oddHBand="0" w:evenHBand="0" w:firstRowFirstColumn="0" w:firstRowLastColumn="0" w:lastRowFirstColumn="0" w:lastRowLastColumn="0"/>
+            <w:tcW w:w="4414" w:type="dxa"/>
+          </w:tcPr>
+          <w:p>
+            <w:r>
+              <w:t>Caso d</w:t>
+            </w:r>
+            <w:r>
+              <w:t>e Uso: Verificar IVA de las facturas</w:t>
+            </w:r>
+          </w:p>
+        </w:tc>
+        <w:tc>
+          <w:tcPr>
+            <w:tcW w:w="4414" w:type="dxa"/>
+          </w:tcPr>
+          <w:p>
+            <w:pPr>
+              <w:cnfStyle w:val="100000000000" w:firstRow="1" w:lastRow="0" w:firstColumn="0" w:lastColumn="0" w:oddVBand="0" w:evenVBand="0" w:oddHBand="0" w:evenHBand="0" w:firstRowFirstColumn="0" w:firstRowLastColumn="0" w:lastRowFirstColumn="0" w:lastRowLastColumn="0"/>
+            </w:pPr>
+            <w:r>
+              <w:t>CU-009</w:t>
+            </w:r>
+          </w:p>
+        </w:tc>
+      </w:tr>
+      <w:tr>
+        <w:trPr>
+          <w:cnfStyle w:val="000000100000" w:firstRow="0" w:lastRow="0" w:firstColumn="0" w:lastColumn="0" w:oddVBand="0" w:evenVBand="0" w:oddHBand="1" w:evenHBand="0" w:firstRowFirstColumn="0" w:firstRowLastColumn="0" w:lastRowFirstColumn="0" w:lastRowLastColumn="0"/>
+        </w:trPr>
+        <w:tc>
+          <w:tcPr>
+            <w:cnfStyle w:val="001000000000" w:firstRow="0" w:lastRow="0" w:firstColumn="1" w:lastColumn="0" w:oddVBand="0" w:evenVBand="0" w:oddHBand="0" w:evenHBand="0" w:firstRowFirstColumn="0" w:firstRowLastColumn="0" w:lastRowFirstColumn="0" w:lastRowLastColumn="0"/>
+            <w:tcW w:w="4414" w:type="dxa"/>
+          </w:tcPr>
+          <w:p>
+            <w:r>
+              <w:t>Autor</w:t>
+            </w:r>
+          </w:p>
+        </w:tc>
+        <w:tc>
+          <w:tcPr>
+            <w:tcW w:w="4414" w:type="dxa"/>
+          </w:tcPr>
+          <w:p>
+            <w:pPr>
+              <w:cnfStyle w:val="000000100000" w:firstRow="0" w:lastRow="0" w:firstColumn="0" w:lastColumn="0" w:oddVBand="0" w:evenVBand="0" w:oddHBand="1" w:evenHBand="0" w:firstRowFirstColumn="0" w:firstRowLastColumn="0" w:lastRowFirstColumn="0" w:lastRowLastColumn="0"/>
+            </w:pPr>
+            <w:r>
+              <w:t>Cristian Triana, Carlos Quijano, Daniela Cepeda, Camilo Cepeda.</w:t>
+            </w:r>
+          </w:p>
+        </w:tc>
+      </w:tr>
+      <w:tr>
+        <w:tc>
+          <w:tcPr>
+            <w:cnfStyle w:val="001000000000" w:firstRow="0" w:lastRow="0" w:firstColumn="1" w:lastColumn="0" w:oddVBand="0" w:evenVBand="0" w:oddHBand="0" w:evenHBand="0" w:firstRowFirstColumn="0" w:firstRowLastColumn="0" w:lastRowFirstColumn="0" w:lastRowLastColumn="0"/>
+            <w:tcW w:w="4414" w:type="dxa"/>
+          </w:tcPr>
+          <w:p>
+            <w:r>
+              <w:t>Precondiciones</w:t>
+            </w:r>
+          </w:p>
+        </w:tc>
+        <w:tc>
+          <w:tcPr>
+            <w:tcW w:w="4414" w:type="dxa"/>
+          </w:tcPr>
+          <w:p>
+            <w:pPr>
+              <w:cnfStyle w:val="000000000000" w:firstRow="0" w:lastRow="0" w:firstColumn="0" w:lastColumn="0" w:oddVBand="0" w:evenVBand="0" w:oddHBand="0" w:evenHBand="0" w:firstRowFirstColumn="0" w:firstRowLastColumn="0" w:lastRowFirstColumn="0" w:lastRowLastColumn="0"/>
+            </w:pPr>
+            <w:r>
+              <w:t>PRE-1: El sistema debe tener facturas registradas</w:t>
+            </w:r>
+            <w:r>
+              <w:t>.</w:t>
+            </w:r>
+          </w:p>
+        </w:tc>
+      </w:tr>
+      <w:tr>
+        <w:trPr>
+          <w:cnfStyle w:val="000000100000" w:firstRow="0" w:lastRow="0" w:firstColumn="0" w:lastColumn="0" w:oddVBand="0" w:evenVBand="0" w:oddHBand="1" w:evenHBand="0" w:firstRowFirstColumn="0" w:firstRowLastColumn="0" w:lastRowFirstColumn="0" w:lastRowLastColumn="0"/>
+        </w:trPr>
+        <w:tc>
+          <w:tcPr>
+            <w:cnfStyle w:val="001000000000" w:firstRow="0" w:lastRow="0" w:firstColumn="1" w:lastColumn="0" w:oddVBand="0" w:evenVBand="0" w:oddHBand="0" w:evenHBand="0" w:firstRowFirstColumn="0" w:firstRowLastColumn="0" w:lastRowFirstColumn="0" w:lastRowLastColumn="0"/>
+            <w:tcW w:w="4414" w:type="dxa"/>
+          </w:tcPr>
+          <w:p>
+            <w:r>
+              <w:t>Resultado Esperado</w:t>
+            </w:r>
+          </w:p>
+        </w:tc>
+        <w:tc>
+          <w:tcPr>
+            <w:tcW w:w="4414" w:type="dxa"/>
+          </w:tcPr>
+          <w:p>
+            <w:pPr>
+              <w:cnfStyle w:val="000000100000" w:firstRow="0" w:lastRow="0" w:firstColumn="0" w:lastColumn="0" w:oddVBand="0" w:evenVBand="0" w:oddHBand="1" w:evenHBand="0" w:firstRowFirstColumn="0" w:firstRowLastColumn="0" w:lastRowFirstColumn="0" w:lastRowLastColumn="0"/>
+            </w:pPr>
+            <w:r>
+              <w:t xml:space="preserve">El sistema </w:t>
+            </w:r>
+            <w:r>
+              <w:t>verificará que el cálculo del IVA en las facturas sea el correspondiente según los parámetros de la DIAN.</w:t>
+            </w:r>
+          </w:p>
+        </w:tc>
+      </w:tr>
+      <w:tr>
+        <w:tc>
+          <w:tcPr>
+            <w:cnfStyle w:val="001000000000" w:firstRow="0" w:lastRow="0" w:firstColumn="1" w:lastColumn="0" w:oddVBand="0" w:evenVBand="0" w:oddHBand="0" w:evenHBand="0" w:firstRowFirstColumn="0" w:firstRowLastColumn="0" w:lastRowFirstColumn="0" w:lastRowLastColumn="0"/>
+            <w:tcW w:w="4414" w:type="dxa"/>
+          </w:tcPr>
+          <w:p>
+            <w:r>
+              <w:t>Paso a paso</w:t>
+            </w:r>
+          </w:p>
+        </w:tc>
+        <w:tc>
+          <w:tcPr>
+            <w:tcW w:w="4414" w:type="dxa"/>
+          </w:tcPr>
+          <w:p>
+            <w:pPr>
+              <w:pStyle w:val="Prrafodelista"/>
+              <w:numPr>
+                <w:ilvl w:val="0"/>
+                <w:numId w:val="9"/>
+              </w:numPr>
+              <w:cnfStyle w:val="000000000000" w:firstRow="0" w:lastRow="0" w:firstColumn="0" w:lastColumn="0" w:oddVBand="0" w:evenVBand="0" w:oddHBand="0" w:evenHBand="0" w:firstRowFirstColumn="0" w:firstRowLastColumn="0" w:lastRowFirstColumn="0" w:lastRowLastColumn="0"/>
+            </w:pPr>
+            <w:r>
+              <w:t>El vendedor genera una factura.</w:t>
+            </w:r>
+          </w:p>
+          <w:p>
+            <w:pPr>
+              <w:pStyle w:val="Prrafodelista"/>
+              <w:numPr>
+                <w:ilvl w:val="0"/>
+                <w:numId w:val="9"/>
+              </w:numPr>
+              <w:cnfStyle w:val="000000000000" w:firstRow="0" w:lastRow="0" w:firstColumn="0" w:lastColumn="0" w:oddVBand="0" w:evenVBand="0" w:oddHBand="0" w:evenHBand="0" w:firstRowFirstColumn="0" w:firstRowLastColumn="0" w:lastRowFirstColumn="0" w:lastRowLastColumn="0"/>
+            </w:pPr>
+            <w:r>
+              <w:t>El sistema genera y verifica el valor del IVA correspondiente al 19%.</w:t>
+            </w:r>
+          </w:p>
+        </w:tc>
+      </w:tr>
+      <w:tr>
+        <w:trPr>
+          <w:cnfStyle w:val="000000100000" w:firstRow="0" w:lastRow="0" w:firstColumn="0" w:lastColumn="0" w:oddVBand="0" w:evenVBand="0" w:oddHBand="1" w:evenHBand="0" w:firstRowFirstColumn="0" w:firstRowLastColumn="0" w:lastRowFirstColumn="0" w:lastRowLastColumn="0"/>
+        </w:trPr>
+        <w:tc>
+          <w:tcPr>
+            <w:cnfStyle w:val="001000000000" w:firstRow="0" w:lastRow="0" w:firstColumn="1" w:lastColumn="0" w:oddVBand="0" w:evenVBand="0" w:oddHBand="0" w:evenHBand="0" w:firstRowFirstColumn="0" w:firstRowLastColumn="0" w:lastRowFirstColumn="0" w:lastRowLastColumn="0"/>
+            <w:tcW w:w="4414" w:type="dxa"/>
+          </w:tcPr>
+          <w:p>
+            <w:r>
+              <w:t>Resultado obtenido</w:t>
+            </w:r>
+          </w:p>
+        </w:tc>
+        <w:tc>
+          <w:tcPr>
+            <w:tcW w:w="4414" w:type="dxa"/>
+          </w:tcPr>
+          <w:p>
+            <w:pPr>
+              <w:cnfStyle w:val="000000100000" w:firstRow="0" w:lastRow="0" w:firstColumn="0" w:lastColumn="0" w:oddVBand="0" w:evenVBand="0" w:oddHBand="1" w:evenHBand="0" w:firstRowFirstColumn="0" w:firstRowLastColumn="0" w:lastRowFirstColumn="0" w:lastRowLastColumn="0"/>
+            </w:pPr>
+          </w:p>
+        </w:tc>
+      </w:tr>
+      <w:tr>
+        <w:tc>
+          <w:tcPr>
+            <w:cnfStyle w:val="001000000000" w:firstRow="0" w:lastRow="0" w:firstColumn="1" w:lastColumn="0" w:oddVBand="0" w:evenVBand="0" w:oddHBand="0" w:evenHBand="0" w:firstRowFirstColumn="0" w:firstRowLastColumn="0" w:lastRowFirstColumn="0" w:lastRowLastColumn="0"/>
+            <w:tcW w:w="4414" w:type="dxa"/>
+          </w:tcPr>
+          <w:p>
+            <w:r>
+              <w:t>Incidencia</w:t>
+            </w:r>
+          </w:p>
+        </w:tc>
+        <w:tc>
+          <w:tcPr>
+            <w:tcW w:w="4414" w:type="dxa"/>
+          </w:tcPr>
+          <w:p>
+            <w:pPr>
+              <w:cnfStyle w:val="000000000000" w:firstRow="0" w:lastRow="0" w:firstColumn="0" w:lastColumn="0" w:oddVBand="0" w:evenVBand="0" w:oddHBand="0" w:evenHBand="0" w:firstRowFirstColumn="0" w:firstRowLastColumn="0" w:lastRowFirstColumn="0" w:lastRowLastColumn="0"/>
+            </w:pPr>
+          </w:p>
+        </w:tc>
+      </w:tr>
+    </w:tbl>
+    <w:p/>
+    <w:tbl>
+      <w:tblPr>
+        <w:tblStyle w:val="Tabladecuadrcula5oscura-nfasis5"/>
+        <w:tblW w:w="0" w:type="auto"/>
+        <w:tblLook w:val="04A0" w:firstRow="1" w:lastRow="0" w:firstColumn="1" w:lastColumn="0" w:noHBand="0" w:noVBand="1"/>
+      </w:tblPr>
+      <w:tblGrid>
+        <w:gridCol w:w="4414"/>
+        <w:gridCol w:w="4414"/>
+      </w:tblGrid>
+      <w:tr>
+        <w:trPr>
+          <w:cnfStyle w:val="100000000000" w:firstRow="1" w:lastRow="0" w:firstColumn="0" w:lastColumn="0" w:oddVBand="0" w:evenVBand="0" w:oddHBand="0" w:evenHBand="0" w:firstRowFirstColumn="0" w:firstRowLastColumn="0" w:lastRowFirstColumn="0" w:lastRowLastColumn="0"/>
+        </w:trPr>
+        <w:tc>
+          <w:tcPr>
+            <w:cnfStyle w:val="001000000000" w:firstRow="0" w:lastRow="0" w:firstColumn="1" w:lastColumn="0" w:oddVBand="0" w:evenVBand="0" w:oddHBand="0" w:evenHBand="0" w:firstRowFirstColumn="0" w:firstRowLastColumn="0" w:lastRowFirstColumn="0" w:lastRowLastColumn="0"/>
+            <w:tcW w:w="4414" w:type="dxa"/>
+          </w:tcPr>
+          <w:p>
+            <w:r>
+              <w:t xml:space="preserve">Caso de Uso: </w:t>
+            </w:r>
+            <w:r>
+              <w:t>Actualizar XML</w:t>
+            </w:r>
+          </w:p>
+        </w:tc>
+        <w:tc>
+          <w:tcPr>
+            <w:tcW w:w="4414" w:type="dxa"/>
+          </w:tcPr>
+          <w:p>
+            <w:pPr>
+              <w:cnfStyle w:val="100000000000" w:firstRow="1" w:lastRow="0" w:firstColumn="0" w:lastColumn="0" w:oddVBand="0" w:evenVBand="0" w:oddHBand="0" w:evenHBand="0" w:firstRowFirstColumn="0" w:firstRowLastColumn="0" w:lastRowFirstColumn="0" w:lastRowLastColumn="0"/>
+            </w:pPr>
+            <w:r>
+              <w:t>C</w:t>
+            </w:r>
+            <w:r>
+              <w:t>U-010</w:t>
+            </w:r>
+          </w:p>
+        </w:tc>
+      </w:tr>
+      <w:tr>
+        <w:trPr>
+          <w:cnfStyle w:val="000000100000" w:firstRow="0" w:lastRow="0" w:firstColumn="0" w:lastColumn="0" w:oddVBand="0" w:evenVBand="0" w:oddHBand="1" w:evenHBand="0" w:firstRowFirstColumn="0" w:firstRowLastColumn="0" w:lastRowFirstColumn="0" w:lastRowLastColumn="0"/>
+        </w:trPr>
+        <w:tc>
+          <w:tcPr>
+            <w:cnfStyle w:val="001000000000" w:firstRow="0" w:lastRow="0" w:firstColumn="1" w:lastColumn="0" w:oddVBand="0" w:evenVBand="0" w:oddHBand="0" w:evenHBand="0" w:firstRowFirstColumn="0" w:firstRowLastColumn="0" w:lastRowFirstColumn="0" w:lastRowLastColumn="0"/>
+            <w:tcW w:w="4414" w:type="dxa"/>
+          </w:tcPr>
+          <w:p>
+            <w:r>
+              <w:t>Autor</w:t>
+            </w:r>
+          </w:p>
+        </w:tc>
+        <w:tc>
+          <w:tcPr>
+            <w:tcW w:w="4414" w:type="dxa"/>
+          </w:tcPr>
+          <w:p>
+            <w:pPr>
+              <w:cnfStyle w:val="000000100000" w:firstRow="0" w:lastRow="0" w:firstColumn="0" w:lastColumn="0" w:oddVBand="0" w:evenVBand="0" w:oddHBand="1" w:evenHBand="0" w:firstRowFirstColumn="0" w:firstRowLastColumn="0" w:lastRowFirstColumn="0" w:lastRowLastColumn="0"/>
+            </w:pPr>
+            <w:r>
+              <w:t>Cristian Triana, Carlos Quijano, Daniela Cepeda, Camilo Cepeda.</w:t>
+            </w:r>
+          </w:p>
+        </w:tc>
+      </w:tr>
+      <w:tr>
+        <w:tc>
+          <w:tcPr>
+            <w:cnfStyle w:val="001000000000" w:firstRow="0" w:lastRow="0" w:firstColumn="1" w:lastColumn="0" w:oddVBand="0" w:evenVBand="0" w:oddHBand="0" w:evenHBand="0" w:firstRowFirstColumn="0" w:firstRowLastColumn="0" w:lastRowFirstColumn="0" w:lastRowLastColumn="0"/>
+            <w:tcW w:w="4414" w:type="dxa"/>
+          </w:tcPr>
+          <w:p>
+            <w:r>
+              <w:t>Precondiciones</w:t>
+            </w:r>
+          </w:p>
+        </w:tc>
+        <w:tc>
+          <w:tcPr>
+            <w:tcW w:w="4414" w:type="dxa"/>
+          </w:tcPr>
+          <w:p>
+            <w:pPr>
+              <w:cnfStyle w:val="000000000000" w:firstRow="0" w:lastRow="0" w:firstColumn="0" w:lastColumn="0" w:oddVBand="0" w:evenVBand="0" w:oddHBand="0" w:evenHBand="0" w:firstRowFirstColumn="0" w:firstRowLastColumn="0" w:lastRowFirstColumn="0" w:lastRowLastColumn="0"/>
+            </w:pPr>
+            <w:r>
+              <w:t>PRE-1: El sistema debe tener compras facturadas</w:t>
+            </w:r>
+            <w:r>
+              <w:t>.</w:t>
+            </w:r>
+          </w:p>
+          <w:p>
+            <w:pPr>
+              <w:cnfStyle w:val="000000000000" w:firstRow="0" w:lastRow="0" w:firstColumn="0" w:lastColumn="0" w:oddVBand="0" w:evenVBand="0" w:oddHBand="0" w:evenHBand="0" w:firstRowFirstColumn="0" w:firstRowLastColumn="0" w:lastRowFirstColumn="0" w:lastRowLastColumn="0"/>
+            </w:pPr>
+            <w:r>
+              <w:t xml:space="preserve">PRE-2: </w:t>
+            </w:r>
+            <w:r>
+              <w:t>El sistema debe generar un XML previamente.</w:t>
+            </w:r>
+          </w:p>
+        </w:tc>
+      </w:tr>
+      <w:tr>
+        <w:trPr>
+          <w:cnfStyle w:val="000000100000" w:firstRow="0" w:lastRow="0" w:firstColumn="0" w:lastColumn="0" w:oddVBand="0" w:evenVBand="0" w:oddHBand="1" w:evenHBand="0" w:firstRowFirstColumn="0" w:firstRowLastColumn="0" w:lastRowFirstColumn="0" w:lastRowLastColumn="0"/>
+        </w:trPr>
+        <w:tc>
+          <w:tcPr>
+            <w:cnfStyle w:val="001000000000" w:firstRow="0" w:lastRow="0" w:firstColumn="1" w:lastColumn="0" w:oddVBand="0" w:evenVBand="0" w:oddHBand="0" w:evenHBand="0" w:firstRowFirstColumn="0" w:firstRowLastColumn="0" w:lastRowFirstColumn="0" w:lastRowLastColumn="0"/>
+            <w:tcW w:w="4414" w:type="dxa"/>
+          </w:tcPr>
+          <w:p>
+            <w:r>
+              <w:t>Resultado Esperado</w:t>
+            </w:r>
+          </w:p>
+        </w:tc>
+        <w:tc>
+          <w:tcPr>
+            <w:tcW w:w="4414" w:type="dxa"/>
+          </w:tcPr>
+          <w:p>
+            <w:pPr>
+              <w:cnfStyle w:val="000000100000" w:firstRow="0" w:lastRow="0" w:firstColumn="0" w:lastColumn="0" w:oddVBand="0" w:evenVBand="0" w:oddHBand="1" w:evenHBand="0" w:firstRowFirstColumn="0" w:firstRowLastColumn="0" w:lastRowFirstColumn="0" w:lastRowLastColumn="0"/>
+            </w:pPr>
+            <w:r>
+              <w:t>Se actualiza el XML según las compras registradas.</w:t>
+            </w:r>
+          </w:p>
+        </w:tc>
+      </w:tr>
+      <w:tr>
+        <w:tc>
+          <w:tcPr>
+            <w:cnfStyle w:val="001000000000" w:firstRow="0" w:lastRow="0" w:firstColumn="1" w:lastColumn="0" w:oddVBand="0" w:evenVBand="0" w:oddHBand="0" w:evenHBand="0" w:firstRowFirstColumn="0" w:firstRowLastColumn="0" w:lastRowFirstColumn="0" w:lastRowLastColumn="0"/>
+            <w:tcW w:w="4414" w:type="dxa"/>
+          </w:tcPr>
+          <w:p>
+            <w:r>
+              <w:t>Paso a paso</w:t>
+            </w:r>
+          </w:p>
+        </w:tc>
+        <w:tc>
+          <w:tcPr>
+            <w:tcW w:w="4414" w:type="dxa"/>
+          </w:tcPr>
+          <w:p>
+            <w:pPr>
+              <w:pStyle w:val="Prrafodelista"/>
+              <w:numPr>
+                <w:ilvl w:val="0"/>
+                <w:numId w:val="10"/>
+              </w:numPr>
+              <w:cnfStyle w:val="000000000000" w:firstRow="0" w:lastRow="0" w:firstColumn="0" w:lastColumn="0" w:oddVBand="0" w:evenVBand="0" w:oddHBand="0" w:evenHBand="0" w:firstRowFirstColumn="0" w:firstRowLastColumn="0" w:lastRowFirstColumn="0" w:lastRowLastColumn="0"/>
+            </w:pPr>
+            <w:r>
+              <w:t>El vendedor genera una factura.</w:t>
+            </w:r>
+          </w:p>
+          <w:p>
+            <w:pPr>
+              <w:pStyle w:val="Prrafodelista"/>
+              <w:numPr>
+                <w:ilvl w:val="0"/>
+                <w:numId w:val="10"/>
+              </w:numPr>
+              <w:cnfStyle w:val="000000000000" w:firstRow="0" w:lastRow="0" w:firstColumn="0" w:lastColumn="0" w:oddVBand="0" w:evenVBand="0" w:oddHBand="0" w:evenHBand="0" w:firstRowFirstColumn="0" w:firstRowLastColumn="0" w:lastRowFirstColumn="0" w:lastRowLastColumn="0"/>
+            </w:pPr>
+            <w:r>
+              <w:t>El sistema busca el archivo XML generado el primer día del año.</w:t>
+            </w:r>
+          </w:p>
+          <w:p>
+            <w:pPr>
+              <w:pStyle w:val="Prrafodelista"/>
+              <w:numPr>
+                <w:ilvl w:val="0"/>
+                <w:numId w:val="10"/>
+              </w:numPr>
+              <w:cnfStyle w:val="000000000000" w:firstRow="0" w:lastRow="0" w:firstColumn="0" w:lastColumn="0" w:oddVBand="0" w:evenVBand="0" w:oddHBand="0" w:evenHBand="0" w:firstRowFirstColumn="0" w:firstRowLastColumn="0" w:lastRowFirstColumn="0" w:lastRowLastColumn="0"/>
+            </w:pPr>
+            <w:r>
+              <w:t>El sistema guarda los datos de la compra dentro del XML.</w:t>
+            </w:r>
+          </w:p>
+          <w:p>
+            <w:pPr>
+              <w:pStyle w:val="Prrafodelista"/>
+              <w:numPr>
+                <w:ilvl w:val="0"/>
+                <w:numId w:val="10"/>
+              </w:numPr>
+              <w:cnfStyle w:val="000000000000" w:firstRow="0" w:lastRow="0" w:firstColumn="0" w:lastColumn="0" w:oddVBand="0" w:evenVBand="0" w:oddHBand="0" w:evenHBand="0" w:firstRowFirstColumn="0" w:firstRowLastColumn="0" w:lastRowFirstColumn="0" w:lastRowLastColumn="0"/>
+            </w:pPr>
+            <w:r>
+              <w:t>El sistema guardará el XML.</w:t>
+            </w:r>
+          </w:p>
+        </w:tc>
+      </w:tr>
+      <w:tr>
+        <w:trPr>
+          <w:cnfStyle w:val="000000100000" w:firstRow="0" w:lastRow="0" w:firstColumn="0" w:lastColumn="0" w:oddVBand="0" w:evenVBand="0" w:oddHBand="1" w:evenHBand="0" w:firstRowFirstColumn="0" w:firstRowLastColumn="0" w:lastRowFirstColumn="0" w:lastRowLastColumn="0"/>
+        </w:trPr>
+        <w:tc>
+          <w:tcPr>
+            <w:cnfStyle w:val="001000000000" w:firstRow="0" w:lastRow="0" w:firstColumn="1" w:lastColumn="0" w:oddVBand="0" w:evenVBand="0" w:oddHBand="0" w:evenHBand="0" w:firstRowFirstColumn="0" w:firstRowLastColumn="0" w:lastRowFirstColumn="0" w:lastRowLastColumn="0"/>
+            <w:tcW w:w="4414" w:type="dxa"/>
+          </w:tcPr>
+          <w:p>
+            <w:r>
+              <w:t>Resultado obtenido</w:t>
+            </w:r>
+          </w:p>
+        </w:tc>
+        <w:tc>
+          <w:tcPr>
+            <w:tcW w:w="4414" w:type="dxa"/>
+          </w:tcPr>
+          <w:p>
+            <w:pPr>
+              <w:cnfStyle w:val="000000100000" w:firstRow="0" w:lastRow="0" w:firstColumn="0" w:lastColumn="0" w:oddVBand="0" w:evenVBand="0" w:oddHBand="1" w:evenHBand="0" w:firstRowFirstColumn="0" w:firstRowLastColumn="0" w:lastRowFirstColumn="0" w:lastRowLastColumn="0"/>
+            </w:pPr>
+          </w:p>
+        </w:tc>
+      </w:tr>
+      <w:tr>
+        <w:tc>
+          <w:tcPr>
+            <w:cnfStyle w:val="001000000000" w:firstRow="0" w:lastRow="0" w:firstColumn="1" w:lastColumn="0" w:oddVBand="0" w:evenVBand="0" w:oddHBand="0" w:evenHBand="0" w:firstRowFirstColumn="0" w:firstRowLastColumn="0" w:lastRowFirstColumn="0" w:lastRowLastColumn="0"/>
+            <w:tcW w:w="4414" w:type="dxa"/>
+          </w:tcPr>
+          <w:p>
+            <w:r>
+              <w:t>Incidencia</w:t>
+            </w:r>
+          </w:p>
+        </w:tc>
+        <w:tc>
+          <w:tcPr>
+            <w:tcW w:w="4414" w:type="dxa"/>
+          </w:tcPr>
+          <w:p>
+            <w:pPr>
+              <w:cnfStyle w:val="000000000000" w:firstRow="0" w:lastRow="0" w:firstColumn="0" w:lastColumn="0" w:oddVBand="0" w:evenVBand="0" w:oddHBand="0" w:evenHBand="0" w:firstRowFirstColumn="0" w:firstRowLastColumn="0" w:lastRowFirstColumn="0" w:lastRowLastColumn="0"/>
+            </w:pPr>
+          </w:p>
+        </w:tc>
+      </w:tr>
+    </w:tbl>
+    <w:p/>
+    <w:p/>
+    <w:p/>
+    <w:p/>
+    <w:p/>
+    <w:p/>
+    <w:p/>
+    <w:p/>
+    <w:tbl>
+      <w:tblPr>
+        <w:tblStyle w:val="Tabladecuadrcula5oscura-nfasis5"/>
+        <w:tblW w:w="0" w:type="auto"/>
+        <w:tblLook w:val="04A0" w:firstRow="1" w:lastRow="0" w:firstColumn="1" w:lastColumn="0" w:noHBand="0" w:noVBand="1"/>
+      </w:tblPr>
+      <w:tblGrid>
+        <w:gridCol w:w="4414"/>
+        <w:gridCol w:w="4414"/>
+      </w:tblGrid>
+      <w:tr>
+        <w:trPr>
+          <w:cnfStyle w:val="100000000000" w:firstRow="1" w:lastRow="0" w:firstColumn="0" w:lastColumn="0" w:oddVBand="0" w:evenVBand="0" w:oddHBand="0" w:evenHBand="0" w:firstRowFirstColumn="0" w:firstRowLastColumn="0" w:lastRowFirstColumn="0" w:lastRowLastColumn="0"/>
+        </w:trPr>
+        <w:tc>
+          <w:tcPr>
+            <w:cnfStyle w:val="001000000000" w:firstRow="0" w:lastRow="0" w:firstColumn="1" w:lastColumn="0" w:oddVBand="0" w:evenVBand="0" w:oddHBand="0" w:evenHBand="0" w:firstRowFirstColumn="0" w:firstRowLastColumn="0" w:lastRowFirstColumn="0" w:lastRowLastColumn="0"/>
+            <w:tcW w:w="4414" w:type="dxa"/>
+          </w:tcPr>
+          <w:p>
+            <w:r>
+              <w:lastRenderedPageBreak/>
+              <w:t>Caso d</w:t>
+            </w:r>
+            <w:r>
+              <w:t>e Uso: Enviar reporte a la DIAN</w:t>
+            </w:r>
+          </w:p>
+        </w:tc>
+        <w:tc>
+          <w:tcPr>
+            <w:tcW w:w="4414" w:type="dxa"/>
+          </w:tcPr>
+          <w:p>
+            <w:pPr>
+              <w:cnfStyle w:val="100000000000" w:firstRow="1" w:lastRow="0" w:firstColumn="0" w:lastColumn="0" w:oddVBand="0" w:evenVBand="0" w:oddHBand="0" w:evenHBand="0" w:firstRowFirstColumn="0" w:firstRowLastColumn="0" w:lastRowFirstColumn="0" w:lastRowLastColumn="0"/>
+            </w:pPr>
+            <w:r>
+              <w:t>CU-011</w:t>
+            </w:r>
+          </w:p>
+        </w:tc>
+      </w:tr>
+      <w:tr>
+        <w:trPr>
+          <w:cnfStyle w:val="000000100000" w:firstRow="0" w:lastRow="0" w:firstColumn="0" w:lastColumn="0" w:oddVBand="0" w:evenVBand="0" w:oddHBand="1" w:evenHBand="0" w:firstRowFirstColumn="0" w:firstRowLastColumn="0" w:lastRowFirstColumn="0" w:lastRowLastColumn="0"/>
+        </w:trPr>
+        <w:tc>
+          <w:tcPr>
+            <w:cnfStyle w:val="001000000000" w:firstRow="0" w:lastRow="0" w:firstColumn="1" w:lastColumn="0" w:oddVBand="0" w:evenVBand="0" w:oddHBand="0" w:evenHBand="0" w:firstRowFirstColumn="0" w:firstRowLastColumn="0" w:lastRowFirstColumn="0" w:lastRowLastColumn="0"/>
+            <w:tcW w:w="4414" w:type="dxa"/>
+          </w:tcPr>
+          <w:p>
+            <w:r>
+              <w:t>Autor</w:t>
+            </w:r>
+          </w:p>
+        </w:tc>
+        <w:tc>
+          <w:tcPr>
+            <w:tcW w:w="4414" w:type="dxa"/>
+          </w:tcPr>
+          <w:p>
+            <w:pPr>
+              <w:cnfStyle w:val="000000100000" w:firstRow="0" w:lastRow="0" w:firstColumn="0" w:lastColumn="0" w:oddVBand="0" w:evenVBand="0" w:oddHBand="1" w:evenHBand="0" w:firstRowFirstColumn="0" w:firstRowLastColumn="0" w:lastRowFirstColumn="0" w:lastRowLastColumn="0"/>
+            </w:pPr>
+            <w:r>
+              <w:t>Cristian Triana, Carlos Quijano, Daniela Cepeda, Camilo Cepeda.</w:t>
+            </w:r>
+          </w:p>
+        </w:tc>
+      </w:tr>
+      <w:tr>
+        <w:tc>
+          <w:tcPr>
+            <w:cnfStyle w:val="001000000000" w:firstRow="0" w:lastRow="0" w:firstColumn="1" w:lastColumn="0" w:oddVBand="0" w:evenVBand="0" w:oddHBand="0" w:evenHBand="0" w:firstRowFirstColumn="0" w:firstRowLastColumn="0" w:lastRowFirstColumn="0" w:lastRowLastColumn="0"/>
+            <w:tcW w:w="4414" w:type="dxa"/>
+          </w:tcPr>
+          <w:p>
+            <w:r>
+              <w:t>Precondiciones</w:t>
+            </w:r>
+          </w:p>
+        </w:tc>
+        <w:tc>
+          <w:tcPr>
+            <w:tcW w:w="4414" w:type="dxa"/>
+          </w:tcPr>
+          <w:p>
+            <w:pPr>
+              <w:cnfStyle w:val="000000000000" w:firstRow="0" w:lastRow="0" w:firstColumn="0" w:lastColumn="0" w:oddVBand="0" w:evenVBand="0" w:oddHBand="0" w:evenHBand="0" w:firstRowFirstColumn="0" w:firstRowLastColumn="0" w:lastRowFirstColumn="0" w:lastRowLastColumn="0"/>
+            </w:pPr>
+            <w:r>
+              <w:t xml:space="preserve">PRE-1: </w:t>
+            </w:r>
+            <w:r>
+              <w:t>El sistema debe tener registro del XML de compras por un año.</w:t>
+            </w:r>
+          </w:p>
+        </w:tc>
+      </w:tr>
+      <w:tr>
+        <w:trPr>
+          <w:cnfStyle w:val="000000100000" w:firstRow="0" w:lastRow="0" w:firstColumn="0" w:lastColumn="0" w:oddVBand="0" w:evenVBand="0" w:oddHBand="1" w:evenHBand="0" w:firstRowFirstColumn="0" w:firstRowLastColumn="0" w:lastRowFirstColumn="0" w:lastRowLastColumn="0"/>
+        </w:trPr>
+        <w:tc>
+          <w:tcPr>
+            <w:cnfStyle w:val="001000000000" w:firstRow="0" w:lastRow="0" w:firstColumn="1" w:lastColumn="0" w:oddVBand="0" w:evenVBand="0" w:oddHBand="0" w:evenHBand="0" w:firstRowFirstColumn="0" w:firstRowLastColumn="0" w:lastRowFirstColumn="0" w:lastRowLastColumn="0"/>
+            <w:tcW w:w="4414" w:type="dxa"/>
+          </w:tcPr>
+          <w:p>
+            <w:r>
+              <w:t>Resultado Esperado</w:t>
+            </w:r>
+          </w:p>
+        </w:tc>
+        <w:tc>
+          <w:tcPr>
+            <w:tcW w:w="4414" w:type="dxa"/>
+          </w:tcPr>
+          <w:p>
+            <w:pPr>
+              <w:cnfStyle w:val="000000100000" w:firstRow="0" w:lastRow="0" w:firstColumn="0" w:lastColumn="0" w:oddVBand="0" w:evenVBand="0" w:oddHBand="1" w:evenHBand="0" w:firstRowFirstColumn="0" w:firstRowLastColumn="0" w:lastRowFirstColumn="0" w:lastRowLastColumn="0"/>
+            </w:pPr>
+            <w:r>
+              <w:t xml:space="preserve">El sistema </w:t>
+            </w:r>
+            <w:r>
+              <w:t>enviará el XML al servidor de la DIAN, además creará un nuevo XML para el año que comienza.</w:t>
+            </w:r>
+          </w:p>
+        </w:tc>
+      </w:tr>
+      <w:tr>
+        <w:tc>
+          <w:tcPr>
+            <w:cnfStyle w:val="001000000000" w:firstRow="0" w:lastRow="0" w:firstColumn="1" w:lastColumn="0" w:oddVBand="0" w:evenVBand="0" w:oddHBand="0" w:evenHBand="0" w:firstRowFirstColumn="0" w:firstRowLastColumn="0" w:lastRowFirstColumn="0" w:lastRowLastColumn="0"/>
+            <w:tcW w:w="4414" w:type="dxa"/>
+          </w:tcPr>
+          <w:p>
+            <w:r>
+              <w:t>Paso a paso</w:t>
+            </w:r>
+          </w:p>
+        </w:tc>
+        <w:tc>
+          <w:tcPr>
+            <w:tcW w:w="4414" w:type="dxa"/>
+          </w:tcPr>
+          <w:p>
+            <w:pPr>
+              <w:pStyle w:val="Prrafodelista"/>
+              <w:numPr>
+                <w:ilvl w:val="0"/>
+                <w:numId w:val="11"/>
+              </w:numPr>
+              <w:cnfStyle w:val="000000000000" w:firstRow="0" w:lastRow="0" w:firstColumn="0" w:lastColumn="0" w:oddVBand="0" w:evenVBand="0" w:oddHBand="0" w:evenHBand="0" w:firstRowFirstColumn="0" w:firstRowLastColumn="0" w:lastRowFirstColumn="0" w:lastRowLastColumn="0"/>
+            </w:pPr>
+            <w:r>
+              <w:t>El administrador seleccionará el XML correspondiente al año actual.</w:t>
+            </w:r>
+          </w:p>
+          <w:p>
+            <w:pPr>
+              <w:pStyle w:val="Prrafodelista"/>
+              <w:numPr>
+                <w:ilvl w:val="0"/>
+                <w:numId w:val="11"/>
+              </w:numPr>
+              <w:cnfStyle w:val="000000000000" w:firstRow="0" w:lastRow="0" w:firstColumn="0" w:lastColumn="0" w:oddVBand="0" w:evenVBand="0" w:oddHBand="0" w:evenHBand="0" w:firstRowFirstColumn="0" w:firstRowLastColumn="0" w:lastRowFirstColumn="0" w:lastRowLastColumn="0"/>
+            </w:pPr>
+            <w:r>
+              <w:t>El sistema verificará los parámetros de envió.</w:t>
+            </w:r>
+          </w:p>
+          <w:p>
+            <w:pPr>
+              <w:pStyle w:val="Prrafodelista"/>
+              <w:numPr>
+                <w:ilvl w:val="0"/>
+                <w:numId w:val="11"/>
+              </w:numPr>
+              <w:cnfStyle w:val="000000000000" w:firstRow="0" w:lastRow="0" w:firstColumn="0" w:lastColumn="0" w:oddVBand="0" w:evenVBand="0" w:oddHBand="0" w:evenHBand="0" w:firstRowFirstColumn="0" w:firstRowLastColumn="0" w:lastRowFirstColumn="0" w:lastRowLastColumn="0"/>
+            </w:pPr>
+            <w:r>
+              <w:t>El sistema enviará el XML al servidor de la DIAN.</w:t>
+            </w:r>
+          </w:p>
+          <w:p>
+            <w:pPr>
+              <w:pStyle w:val="Prrafodelista"/>
+              <w:numPr>
+                <w:ilvl w:val="0"/>
+                <w:numId w:val="11"/>
+              </w:numPr>
+              <w:cnfStyle w:val="000000000000" w:firstRow="0" w:lastRow="0" w:firstColumn="0" w:lastColumn="0" w:oddVBand="0" w:evenVBand="0" w:oddHBand="0" w:evenHBand="0" w:firstRowFirstColumn="0" w:firstRowLastColumn="0" w:lastRowFirstColumn="0" w:lastRowLastColumn="0"/>
+            </w:pPr>
+            <w:r>
+              <w:t>El sistema podrá recibir el mensaje de confirmación por parte del servidor de la DIAN.</w:t>
+            </w:r>
+          </w:p>
+        </w:tc>
+      </w:tr>
+      <w:tr>
+        <w:trPr>
+          <w:cnfStyle w:val="000000100000" w:firstRow="0" w:lastRow="0" w:firstColumn="0" w:lastColumn="0" w:oddVBand="0" w:evenVBand="0" w:oddHBand="1" w:evenHBand="0" w:firstRowFirstColumn="0" w:firstRowLastColumn="0" w:lastRowFirstColumn="0" w:lastRowLastColumn="0"/>
+        </w:trPr>
+        <w:tc>
+          <w:tcPr>
+            <w:cnfStyle w:val="001000000000" w:firstRow="0" w:lastRow="0" w:firstColumn="1" w:lastColumn="0" w:oddVBand="0" w:evenVBand="0" w:oddHBand="0" w:evenHBand="0" w:firstRowFirstColumn="0" w:firstRowLastColumn="0" w:lastRowFirstColumn="0" w:lastRowLastColumn="0"/>
+            <w:tcW w:w="4414" w:type="dxa"/>
+          </w:tcPr>
+          <w:p>
+            <w:r>
+              <w:t>Resultado obtenido</w:t>
+            </w:r>
+          </w:p>
+        </w:tc>
+        <w:tc>
+          <w:tcPr>
+            <w:tcW w:w="4414" w:type="dxa"/>
+          </w:tcPr>
+          <w:p>
+            <w:pPr>
+              <w:cnfStyle w:val="000000100000" w:firstRow="0" w:lastRow="0" w:firstColumn="0" w:lastColumn="0" w:oddVBand="0" w:evenVBand="0" w:oddHBand="1" w:evenHBand="0" w:firstRowFirstColumn="0" w:firstRowLastColumn="0" w:lastRowFirstColumn="0" w:lastRowLastColumn="0"/>
+            </w:pPr>
+          </w:p>
+        </w:tc>
+      </w:tr>
+      <w:tr>
+        <w:tc>
+          <w:tcPr>
+            <w:cnfStyle w:val="001000000000" w:firstRow="0" w:lastRow="0" w:firstColumn="1" w:lastColumn="0" w:oddVBand="0" w:evenVBand="0" w:oddHBand="0" w:evenHBand="0" w:firstRowFirstColumn="0" w:firstRowLastColumn="0" w:lastRowFirstColumn="0" w:lastRowLastColumn="0"/>
+            <w:tcW w:w="4414" w:type="dxa"/>
+          </w:tcPr>
+          <w:p>
+            <w:r>
+              <w:t>Incidencia</w:t>
+            </w:r>
+          </w:p>
+        </w:tc>
+        <w:tc>
+          <w:tcPr>
+            <w:tcW w:w="4414" w:type="dxa"/>
+          </w:tcPr>
+          <w:p>
+            <w:pPr>
+              <w:cnfStyle w:val="000000000000" w:firstRow="0" w:lastRow="0" w:firstColumn="0" w:lastColumn="0" w:oddVBand="0" w:evenVBand="0" w:oddHBand="0" w:evenHBand="0" w:firstRowFirstColumn="0" w:firstRowLastColumn="0" w:lastRowFirstColumn="0" w:lastRowLastColumn="0"/>
+            </w:pPr>
+          </w:p>
+        </w:tc>
+      </w:tr>
+    </w:tbl>
+    <w:p/>
+    <w:tbl>
+      <w:tblPr>
+        <w:tblStyle w:val="Tabladecuadrcula5oscura-nfasis5"/>
+        <w:tblW w:w="0" w:type="auto"/>
+        <w:tblLook w:val="04A0" w:firstRow="1" w:lastRow="0" w:firstColumn="1" w:lastColumn="0" w:noHBand="0" w:noVBand="1"/>
+      </w:tblPr>
+      <w:tblGrid>
+        <w:gridCol w:w="4414"/>
+        <w:gridCol w:w="4414"/>
+      </w:tblGrid>
+      <w:tr>
+        <w:trPr>
+          <w:cnfStyle w:val="100000000000" w:firstRow="1" w:lastRow="0" w:firstColumn="0" w:lastColumn="0" w:oddVBand="0" w:evenVBand="0" w:oddHBand="0" w:evenHBand="0" w:firstRowFirstColumn="0" w:firstRowLastColumn="0" w:lastRowFirstColumn="0" w:lastRowLastColumn="0"/>
+        </w:trPr>
+        <w:tc>
+          <w:tcPr>
+            <w:cnfStyle w:val="001000000000" w:firstRow="0" w:lastRow="0" w:firstColumn="1" w:lastColumn="0" w:oddVBand="0" w:evenVBand="0" w:oddHBand="0" w:evenHBand="0" w:firstRowFirstColumn="0" w:firstRowLastColumn="0" w:lastRowFirstColumn="0" w:lastRowLastColumn="0"/>
+            <w:tcW w:w="4414" w:type="dxa"/>
+          </w:tcPr>
+          <w:p>
+            <w:r>
+              <w:t>Caso d</w:t>
+            </w:r>
+            <w:r>
+              <w:t>e Uso: Guardar facturas</w:t>
+            </w:r>
+          </w:p>
+        </w:tc>
+        <w:tc>
+          <w:tcPr>
+            <w:tcW w:w="4414" w:type="dxa"/>
+          </w:tcPr>
+          <w:p>
+            <w:pPr>
+              <w:cnfStyle w:val="100000000000" w:firstRow="1" w:lastRow="0" w:firstColumn="0" w:lastColumn="0" w:oddVBand="0" w:evenVBand="0" w:oddHBand="0" w:evenHBand="0" w:firstRowFirstColumn="0" w:firstRowLastColumn="0" w:lastRowFirstColumn="0" w:lastRowLastColumn="0"/>
+            </w:pPr>
+            <w:r>
+              <w:t>CU-012</w:t>
+            </w:r>
+          </w:p>
+        </w:tc>
+      </w:tr>
+      <w:tr>
+        <w:trPr>
+          <w:cnfStyle w:val="000000100000" w:firstRow="0" w:lastRow="0" w:firstColumn="0" w:lastColumn="0" w:oddVBand="0" w:evenVBand="0" w:oddHBand="1" w:evenHBand="0" w:firstRowFirstColumn="0" w:firstRowLastColumn="0" w:lastRowFirstColumn="0" w:lastRowLastColumn="0"/>
+        </w:trPr>
+        <w:tc>
+          <w:tcPr>
+            <w:cnfStyle w:val="001000000000" w:firstRow="0" w:lastRow="0" w:firstColumn="1" w:lastColumn="0" w:oddVBand="0" w:evenVBand="0" w:oddHBand="0" w:evenHBand="0" w:firstRowFirstColumn="0" w:firstRowLastColumn="0" w:lastRowFirstColumn="0" w:lastRowLastColumn="0"/>
+            <w:tcW w:w="4414" w:type="dxa"/>
+          </w:tcPr>
+          <w:p>
+            <w:r>
+              <w:t>Autor</w:t>
+            </w:r>
+          </w:p>
+        </w:tc>
+        <w:tc>
+          <w:tcPr>
+            <w:tcW w:w="4414" w:type="dxa"/>
+          </w:tcPr>
+          <w:p>
+            <w:pPr>
+              <w:cnfStyle w:val="000000100000" w:firstRow="0" w:lastRow="0" w:firstColumn="0" w:lastColumn="0" w:oddVBand="0" w:evenVBand="0" w:oddHBand="1" w:evenHBand="0" w:firstRowFirstColumn="0" w:firstRowLastColumn="0" w:lastRowFirstColumn="0" w:lastRowLastColumn="0"/>
+            </w:pPr>
+            <w:r>
+              <w:t>Cristian Triana, Carlos Quijano, Daniela Cepeda, Camilo Cepeda.</w:t>
+            </w:r>
+          </w:p>
+        </w:tc>
+      </w:tr>
+      <w:tr>
+        <w:tc>
+          <w:tcPr>
+            <w:cnfStyle w:val="001000000000" w:firstRow="0" w:lastRow="0" w:firstColumn="1" w:lastColumn="0" w:oddVBand="0" w:evenVBand="0" w:oddHBand="0" w:evenHBand="0" w:firstRowFirstColumn="0" w:firstRowLastColumn="0" w:lastRowFirstColumn="0" w:lastRowLastColumn="0"/>
+            <w:tcW w:w="4414" w:type="dxa"/>
+          </w:tcPr>
+          <w:p>
+            <w:r>
+              <w:t>Precondiciones</w:t>
+            </w:r>
+          </w:p>
+        </w:tc>
+        <w:tc>
+          <w:tcPr>
+            <w:tcW w:w="4414" w:type="dxa"/>
+          </w:tcPr>
+          <w:p>
+            <w:pPr>
+              <w:cnfStyle w:val="000000000000" w:firstRow="0" w:lastRow="0" w:firstColumn="0" w:lastColumn="0" w:oddVBand="0" w:evenVBand="0" w:oddHBand="0" w:evenHBand="0" w:firstRowFirstColumn="0" w:firstRowLastColumn="0" w:lastRowFirstColumn="0" w:lastRowLastColumn="0"/>
+            </w:pPr>
+            <w:r>
+              <w:t>PRE-1: El vendedor debe iniciar sesión.</w:t>
+            </w:r>
+          </w:p>
+        </w:tc>
+      </w:tr>
+      <w:tr>
+        <w:trPr>
+          <w:cnfStyle w:val="000000100000" w:firstRow="0" w:lastRow="0" w:firstColumn="0" w:lastColumn="0" w:oddVBand="0" w:evenVBand="0" w:oddHBand="1" w:evenHBand="0" w:firstRowFirstColumn="0" w:firstRowLastColumn="0" w:lastRowFirstColumn="0" w:lastRowLastColumn="0"/>
+        </w:trPr>
+        <w:tc>
+          <w:tcPr>
+            <w:cnfStyle w:val="001000000000" w:firstRow="0" w:lastRow="0" w:firstColumn="1" w:lastColumn="0" w:oddVBand="0" w:evenVBand="0" w:oddHBand="0" w:evenHBand="0" w:firstRowFirstColumn="0" w:firstRowLastColumn="0" w:lastRowFirstColumn="0" w:lastRowLastColumn="0"/>
+            <w:tcW w:w="4414" w:type="dxa"/>
+          </w:tcPr>
+          <w:p>
+            <w:r>
+              <w:t>Resultado Esperado</w:t>
+            </w:r>
+          </w:p>
+        </w:tc>
+        <w:tc>
+          <w:tcPr>
+            <w:tcW w:w="4414" w:type="dxa"/>
+          </w:tcPr>
+          <w:p>
+            <w:pPr>
+              <w:cnfStyle w:val="000000100000" w:firstRow="0" w:lastRow="0" w:firstColumn="0" w:lastColumn="0" w:oddVBand="0" w:evenVBand="0" w:oddHBand="1" w:evenHBand="0" w:firstRowFirstColumn="0" w:firstRowLastColumn="0" w:lastRowFirstColumn="0" w:lastRowLastColumn="0"/>
+            </w:pPr>
+            <w:r>
+              <w:t>El sistema confirmará que se hizo el registro de la factura por medio de una notificación.</w:t>
+            </w:r>
+          </w:p>
+        </w:tc>
+      </w:tr>
+      <w:tr>
+        <w:tc>
+          <w:tcPr>
+            <w:cnfStyle w:val="001000000000" w:firstRow="0" w:lastRow="0" w:firstColumn="1" w:lastColumn="0" w:oddVBand="0" w:evenVBand="0" w:oddHBand="0" w:evenHBand="0" w:firstRowFirstColumn="0" w:firstRowLastColumn="0" w:lastRowFirstColumn="0" w:lastRowLastColumn="0"/>
+            <w:tcW w:w="4414" w:type="dxa"/>
+          </w:tcPr>
+          <w:p>
+            <w:r>
+              <w:t>Paso a paso</w:t>
+            </w:r>
+          </w:p>
+        </w:tc>
+        <w:tc>
+          <w:tcPr>
+            <w:tcW w:w="4414" w:type="dxa"/>
+          </w:tcPr>
+          <w:p>
+            <w:pPr>
+              <w:pStyle w:val="Prrafodelista"/>
+              <w:numPr>
+                <w:ilvl w:val="0"/>
+                <w:numId w:val="12"/>
+              </w:numPr>
+              <w:cnfStyle w:val="000000000000" w:firstRow="0" w:lastRow="0" w:firstColumn="0" w:lastColumn="0" w:oddVBand="0" w:evenVBand="0" w:oddHBand="0" w:evenHBand="0" w:firstRowFirstColumn="0" w:firstRowLastColumn="0" w:lastRowFirstColumn="0" w:lastRowLastColumn="0"/>
+            </w:pPr>
+            <w:r>
+              <w:t>El vendedor inicia sesión en el sistema.</w:t>
+            </w:r>
+          </w:p>
+          <w:p>
+            <w:pPr>
+              <w:pStyle w:val="Prrafodelista"/>
+              <w:numPr>
+                <w:ilvl w:val="0"/>
+                <w:numId w:val="12"/>
+              </w:numPr>
+              <w:cnfStyle w:val="000000000000" w:firstRow="0" w:lastRow="0" w:firstColumn="0" w:lastColumn="0" w:oddVBand="0" w:evenVBand="0" w:oddHBand="0" w:evenHBand="0" w:firstRowFirstColumn="0" w:firstRowLastColumn="0" w:lastRowFirstColumn="0" w:lastRowLastColumn="0"/>
+            </w:pPr>
+            <w:r>
+              <w:t>El vendedor diligencia los datos correspondientes a la compra.</w:t>
+            </w:r>
+          </w:p>
+          <w:p>
+            <w:pPr>
+              <w:pStyle w:val="Prrafodelista"/>
+              <w:numPr>
+                <w:ilvl w:val="0"/>
+                <w:numId w:val="12"/>
+              </w:numPr>
+              <w:cnfStyle w:val="000000000000" w:firstRow="0" w:lastRow="0" w:firstColumn="0" w:lastColumn="0" w:oddVBand="0" w:evenVBand="0" w:oddHBand="0" w:evenHBand="0" w:firstRowFirstColumn="0" w:firstRowLastColumn="0" w:lastRowFirstColumn="0" w:lastRowLastColumn="0"/>
+            </w:pPr>
+            <w:r>
+              <w:t>El vendedor oprime el botón: crear factura.</w:t>
+            </w:r>
+          </w:p>
+          <w:p>
+            <w:pPr>
+              <w:pStyle w:val="Prrafodelista"/>
+              <w:numPr>
+                <w:ilvl w:val="0"/>
+                <w:numId w:val="12"/>
+              </w:numPr>
+              <w:cnfStyle w:val="000000000000" w:firstRow="0" w:lastRow="0" w:firstColumn="0" w:lastColumn="0" w:oddVBand="0" w:evenVBand="0" w:oddHBand="0" w:evenHBand="0" w:firstRowFirstColumn="0" w:firstRowLastColumn="0" w:lastRowFirstColumn="0" w:lastRowLastColumn="0"/>
+            </w:pPr>
+            <w:r>
+              <w:t>El sistema guardará la factura.</w:t>
+            </w:r>
+          </w:p>
+        </w:tc>
+      </w:tr>
+      <w:tr>
+        <w:trPr>
+          <w:cnfStyle w:val="000000100000" w:firstRow="0" w:lastRow="0" w:firstColumn="0" w:lastColumn="0" w:oddVBand="0" w:evenVBand="0" w:oddHBand="1" w:evenHBand="0" w:firstRowFirstColumn="0" w:firstRowLastColumn="0" w:lastRowFirstColumn="0" w:lastRowLastColumn="0"/>
+        </w:trPr>
+        <w:tc>
+          <w:tcPr>
+            <w:cnfStyle w:val="001000000000" w:firstRow="0" w:lastRow="0" w:firstColumn="1" w:lastColumn="0" w:oddVBand="0" w:evenVBand="0" w:oddHBand="0" w:evenHBand="0" w:firstRowFirstColumn="0" w:firstRowLastColumn="0" w:lastRowFirstColumn="0" w:lastRowLastColumn="0"/>
+            <w:tcW w:w="4414" w:type="dxa"/>
+          </w:tcPr>
+          <w:p>
+            <w:r>
+              <w:t>Resultado obtenido</w:t>
+            </w:r>
+          </w:p>
+        </w:tc>
+        <w:tc>
+          <w:tcPr>
+            <w:tcW w:w="4414" w:type="dxa"/>
+          </w:tcPr>
+          <w:p>
+            <w:pPr>
+              <w:cnfStyle w:val="000000100000" w:firstRow="0" w:lastRow="0" w:firstColumn="0" w:lastColumn="0" w:oddVBand="0" w:evenVBand="0" w:oddHBand="1" w:evenHBand="0" w:firstRowFirstColumn="0" w:firstRowLastColumn="0" w:lastRowFirstColumn="0" w:lastRowLastColumn="0"/>
+            </w:pPr>
+          </w:p>
+        </w:tc>
+      </w:tr>
+      <w:tr>
+        <w:tc>
+          <w:tcPr>
+            <w:cnfStyle w:val="001000000000" w:firstRow="0" w:lastRow="0" w:firstColumn="1" w:lastColumn="0" w:oddVBand="0" w:evenVBand="0" w:oddHBand="0" w:evenHBand="0" w:firstRowFirstColumn="0" w:firstRowLastColumn="0" w:lastRowFirstColumn="0" w:lastRowLastColumn="0"/>
+            <w:tcW w:w="4414" w:type="dxa"/>
+          </w:tcPr>
+          <w:p>
+            <w:r>
+              <w:t>Incidencia</w:t>
+            </w:r>
+          </w:p>
+        </w:tc>
+        <w:tc>
+          <w:tcPr>
+            <w:tcW w:w="4414" w:type="dxa"/>
+          </w:tcPr>
+          <w:p>
+            <w:pPr>
+              <w:cnfStyle w:val="000000000000" w:firstRow="0" w:lastRow="0" w:firstColumn="0" w:lastColumn="0" w:oddVBand="0" w:evenVBand="0" w:oddHBand="0" w:evenHBand="0" w:firstRowFirstColumn="0" w:firstRowLastColumn="0" w:lastRowFirstColumn="0" w:lastRowLastColumn="0"/>
+            </w:pPr>
+          </w:p>
+        </w:tc>
+      </w:tr>
+    </w:tbl>
+    <w:p/>
+    <w:p/>
+    <w:p/>
+    <w:p/>
+    <w:p/>
+    <w:p/>
+    <w:p/>
+    <w:p/>
+    <w:tbl>
+      <w:tblPr>
+        <w:tblStyle w:val="Tabladecuadrcula5oscura-nfasis5"/>
+        <w:tblW w:w="0" w:type="auto"/>
+        <w:tblLook w:val="04A0" w:firstRow="1" w:lastRow="0" w:firstColumn="1" w:lastColumn="0" w:noHBand="0" w:noVBand="1"/>
+      </w:tblPr>
+      <w:tblGrid>
+        <w:gridCol w:w="4414"/>
+        <w:gridCol w:w="4414"/>
+      </w:tblGrid>
+      <w:tr>
+        <w:trPr>
+          <w:cnfStyle w:val="100000000000" w:firstRow="1" w:lastRow="0" w:firstColumn="0" w:lastColumn="0" w:oddVBand="0" w:evenVBand="0" w:oddHBand="0" w:evenHBand="0" w:firstRowFirstColumn="0" w:firstRowLastColumn="0" w:lastRowFirstColumn="0" w:lastRowLastColumn="0"/>
+        </w:trPr>
+        <w:tc>
+          <w:tcPr>
+            <w:cnfStyle w:val="001000000000" w:firstRow="0" w:lastRow="0" w:firstColumn="1" w:lastColumn="0" w:oddVBand="0" w:evenVBand="0" w:oddHBand="0" w:evenHBand="0" w:firstRowFirstColumn="0" w:firstRowLastColumn="0" w:lastRowFirstColumn="0" w:lastRowLastColumn="0"/>
+            <w:tcW w:w="4414" w:type="dxa"/>
+          </w:tcPr>
+          <w:p>
+            <w:r>
+              <w:lastRenderedPageBreak/>
+              <w:t xml:space="preserve">Caso de Uso: </w:t>
+            </w:r>
+            <w:r>
+              <w:t>Generar XML</w:t>
+            </w:r>
+          </w:p>
+        </w:tc>
+        <w:tc>
+          <w:tcPr>
+            <w:tcW w:w="4414" w:type="dxa"/>
+          </w:tcPr>
+          <w:p>
+            <w:pPr>
+              <w:cnfStyle w:val="100000000000" w:firstRow="1" w:lastRow="0" w:firstColumn="0" w:lastColumn="0" w:oddVBand="0" w:evenVBand="0" w:oddHBand="0" w:evenHBand="0" w:firstRowFirstColumn="0" w:firstRowLastColumn="0" w:lastRowFirstColumn="0" w:lastRowLastColumn="0"/>
+            </w:pPr>
+            <w:r>
+              <w:t>C</w:t>
+            </w:r>
+            <w:r>
+              <w:t>U-013</w:t>
+            </w:r>
+          </w:p>
+        </w:tc>
+      </w:tr>
+      <w:tr>
+        <w:trPr>
+          <w:cnfStyle w:val="000000100000" w:firstRow="0" w:lastRow="0" w:firstColumn="0" w:lastColumn="0" w:oddVBand="0" w:evenVBand="0" w:oddHBand="1" w:evenHBand="0" w:firstRowFirstColumn="0" w:firstRowLastColumn="0" w:lastRowFirstColumn="0" w:lastRowLastColumn="0"/>
+        </w:trPr>
+        <w:tc>
+          <w:tcPr>
+            <w:cnfStyle w:val="001000000000" w:firstRow="0" w:lastRow="0" w:firstColumn="1" w:lastColumn="0" w:oddVBand="0" w:evenVBand="0" w:oddHBand="0" w:evenHBand="0" w:firstRowFirstColumn="0" w:firstRowLastColumn="0" w:lastRowFirstColumn="0" w:lastRowLastColumn="0"/>
+            <w:tcW w:w="4414" w:type="dxa"/>
+          </w:tcPr>
+          <w:p>
+            <w:r>
+              <w:t>Autor</w:t>
+            </w:r>
+          </w:p>
+        </w:tc>
+        <w:tc>
+          <w:tcPr>
+            <w:tcW w:w="4414" w:type="dxa"/>
+          </w:tcPr>
+          <w:p>
+            <w:pPr>
+              <w:cnfStyle w:val="000000100000" w:firstRow="0" w:lastRow="0" w:firstColumn="0" w:lastColumn="0" w:oddVBand="0" w:evenVBand="0" w:oddHBand="1" w:evenHBand="0" w:firstRowFirstColumn="0" w:firstRowLastColumn="0" w:lastRowFirstColumn="0" w:lastRowLastColumn="0"/>
+            </w:pPr>
+            <w:r>
+              <w:t>Cristian Triana, Carlos Quijano, Daniela Cepeda, Camilo Cepeda.</w:t>
+            </w:r>
+          </w:p>
+        </w:tc>
+      </w:tr>
+      <w:tr>
+        <w:tc>
+          <w:tcPr>
+            <w:cnfStyle w:val="001000000000" w:firstRow="0" w:lastRow="0" w:firstColumn="1" w:lastColumn="0" w:oddVBand="0" w:evenVBand="0" w:oddHBand="0" w:evenHBand="0" w:firstRowFirstColumn="0" w:firstRowLastColumn="0" w:lastRowFirstColumn="0" w:lastRowLastColumn="0"/>
+            <w:tcW w:w="4414" w:type="dxa"/>
+          </w:tcPr>
+          <w:p>
+            <w:r>
+              <w:t>Precondiciones</w:t>
+            </w:r>
+          </w:p>
+        </w:tc>
+        <w:tc>
+          <w:tcPr>
+            <w:tcW w:w="4414" w:type="dxa"/>
+          </w:tcPr>
+          <w:p>
+            <w:pPr>
+              <w:cnfStyle w:val="000000000000" w:firstRow="0" w:lastRow="0" w:firstColumn="0" w:lastColumn="0" w:oddVBand="0" w:evenVBand="0" w:oddHBand="0" w:evenHBand="0" w:firstRowFirstColumn="0" w:firstRowLastColumn="0" w:lastRowFirstColumn="0" w:lastRowLastColumn="0"/>
+            </w:pPr>
+            <w:r>
+              <w:t xml:space="preserve">PRE-1: </w:t>
+            </w:r>
+            <w:r>
+              <w:t>El sistema previamente envío un reporte a la DIAN.</w:t>
+            </w:r>
+          </w:p>
+        </w:tc>
+      </w:tr>
+      <w:tr>
+        <w:trPr>
+          <w:cnfStyle w:val="000000100000" w:firstRow="0" w:lastRow="0" w:firstColumn="0" w:lastColumn="0" w:oddVBand="0" w:evenVBand="0" w:oddHBand="1" w:evenHBand="0" w:firstRowFirstColumn="0" w:firstRowLastColumn="0" w:lastRowFirstColumn="0" w:lastRowLastColumn="0"/>
+        </w:trPr>
+        <w:tc>
+          <w:tcPr>
+            <w:cnfStyle w:val="001000000000" w:firstRow="0" w:lastRow="0" w:firstColumn="1" w:lastColumn="0" w:oddVBand="0" w:evenVBand="0" w:oddHBand="0" w:evenHBand="0" w:firstRowFirstColumn="0" w:firstRowLastColumn="0" w:lastRowFirstColumn="0" w:lastRowLastColumn="0"/>
+            <w:tcW w:w="4414" w:type="dxa"/>
+          </w:tcPr>
+          <w:p>
+            <w:r>
+              <w:t>Resultado Esperado</w:t>
+            </w:r>
+          </w:p>
+        </w:tc>
+        <w:tc>
+          <w:tcPr>
+            <w:tcW w:w="4414" w:type="dxa"/>
+          </w:tcPr>
+          <w:p>
+            <w:pPr>
+              <w:cnfStyle w:val="000000100000" w:firstRow="0" w:lastRow="0" w:firstColumn="0" w:lastColumn="0" w:oddVBand="0" w:evenVBand="0" w:oddHBand="1" w:evenHBand="0" w:firstRowFirstColumn="0" w:firstRowLastColumn="0" w:lastRowFirstColumn="0" w:lastRowLastColumn="0"/>
+            </w:pPr>
+            <w:r>
+              <w:t xml:space="preserve">El sistema creará un nuevo XML después de enviar los datos al servidor de la DIAN. </w:t>
+            </w:r>
+          </w:p>
+        </w:tc>
+      </w:tr>
+      <w:tr>
+        <w:tc>
+          <w:tcPr>
+            <w:cnfStyle w:val="001000000000" w:firstRow="0" w:lastRow="0" w:firstColumn="1" w:lastColumn="0" w:oddVBand="0" w:evenVBand="0" w:oddHBand="0" w:evenHBand="0" w:firstRowFirstColumn="0" w:firstRowLastColumn="0" w:lastRowFirstColumn="0" w:lastRowLastColumn="0"/>
+            <w:tcW w:w="4414" w:type="dxa"/>
+          </w:tcPr>
+          <w:p>
+            <w:r>
+              <w:t>Paso a paso</w:t>
+            </w:r>
+          </w:p>
+        </w:tc>
+        <w:tc>
+          <w:tcPr>
+            <w:tcW w:w="4414" w:type="dxa"/>
+          </w:tcPr>
+          <w:p>
+            <w:pPr>
+              <w:pStyle w:val="Prrafodelista"/>
+              <w:numPr>
+                <w:ilvl w:val="0"/>
+                <w:numId w:val="13"/>
+              </w:numPr>
+              <w:cnfStyle w:val="000000000000" w:firstRow="0" w:lastRow="0" w:firstColumn="0" w:lastColumn="0" w:oddVBand="0" w:evenVBand="0" w:oddHBand="0" w:evenHBand="0" w:firstRowFirstColumn="0" w:firstRowLastColumn="0" w:lastRowFirstColumn="0" w:lastRowLastColumn="0"/>
+            </w:pPr>
+            <w:r>
+              <w:t>El sistema enviar los datos al servidor de la DIAN.</w:t>
+            </w:r>
+          </w:p>
+          <w:p>
+            <w:pPr>
+              <w:pStyle w:val="Prrafodelista"/>
+              <w:numPr>
+                <w:ilvl w:val="0"/>
+                <w:numId w:val="13"/>
+              </w:numPr>
+              <w:cnfStyle w:val="000000000000" w:firstRow="0" w:lastRow="0" w:firstColumn="0" w:lastColumn="0" w:oddVBand="0" w:evenVBand="0" w:oddHBand="0" w:evenHBand="0" w:firstRowFirstColumn="0" w:firstRowLastColumn="0" w:lastRowFirstColumn="0" w:lastRowLastColumn="0"/>
+            </w:pPr>
+            <w:r>
+              <w:t>El sistema generará un nuevo XML para las compras del año.</w:t>
+            </w:r>
+          </w:p>
+          <w:p>
+            <w:pPr>
+              <w:pStyle w:val="Prrafodelista"/>
+              <w:numPr>
+                <w:ilvl w:val="0"/>
+                <w:numId w:val="13"/>
+              </w:numPr>
+              <w:cnfStyle w:val="000000000000" w:firstRow="0" w:lastRow="0" w:firstColumn="0" w:lastColumn="0" w:oddVBand="0" w:evenVBand="0" w:oddHBand="0" w:evenHBand="0" w:firstRowFirstColumn="0" w:firstRowLastColumn="0" w:lastRowFirstColumn="0" w:lastRowLastColumn="0"/>
+            </w:pPr>
+            <w:r>
+              <w:t>En caso de que sea la primera instalación del software, por defecto creará un XML.</w:t>
+            </w:r>
+            <w:bookmarkStart w:id="0" w:name="_GoBack"/>
+            <w:bookmarkEnd w:id="0"/>
+          </w:p>
+        </w:tc>
+      </w:tr>
+      <w:tr>
+        <w:trPr>
+          <w:cnfStyle w:val="000000100000" w:firstRow="0" w:lastRow="0" w:firstColumn="0" w:lastColumn="0" w:oddVBand="0" w:evenVBand="0" w:oddHBand="1" w:evenHBand="0" w:firstRowFirstColumn="0" w:firstRowLastColumn="0" w:lastRowFirstColumn="0" w:lastRowLastColumn="0"/>
+        </w:trPr>
+        <w:tc>
+          <w:tcPr>
+            <w:cnfStyle w:val="001000000000" w:firstRow="0" w:lastRow="0" w:firstColumn="1" w:lastColumn="0" w:oddVBand="0" w:evenVBand="0" w:oddHBand="0" w:evenHBand="0" w:firstRowFirstColumn="0" w:firstRowLastColumn="0" w:lastRowFirstColumn="0" w:lastRowLastColumn="0"/>
+            <w:tcW w:w="4414" w:type="dxa"/>
+          </w:tcPr>
+          <w:p>
+            <w:r>
+              <w:t>Resultado obtenido</w:t>
+            </w:r>
+          </w:p>
+        </w:tc>
+        <w:tc>
+          <w:tcPr>
+            <w:tcW w:w="4414" w:type="dxa"/>
+          </w:tcPr>
+          <w:p>
+            <w:pPr>
+              <w:cnfStyle w:val="000000100000" w:firstRow="0" w:lastRow="0" w:firstColumn="0" w:lastColumn="0" w:oddVBand="0" w:evenVBand="0" w:oddHBand="1" w:evenHBand="0" w:firstRowFirstColumn="0" w:firstRowLastColumn="0" w:lastRowFirstColumn="0" w:lastRowLastColumn="0"/>
+            </w:pPr>
+          </w:p>
+        </w:tc>
+      </w:tr>
+      <w:tr>
+        <w:tc>
+          <w:tcPr>
+            <w:cnfStyle w:val="001000000000" w:firstRow="0" w:lastRow="0" w:firstColumn="1" w:lastColumn="0" w:oddVBand="0" w:evenVBand="0" w:oddHBand="0" w:evenHBand="0" w:firstRowFirstColumn="0" w:firstRowLastColumn="0" w:lastRowFirstColumn="0" w:lastRowLastColumn="0"/>
+            <w:tcW w:w="4414" w:type="dxa"/>
+          </w:tcPr>
+          <w:p>
+            <w:r>
+              <w:t>Incidencia</w:t>
+            </w:r>
+          </w:p>
+        </w:tc>
+        <w:tc>
+          <w:tcPr>
+            <w:tcW w:w="4414" w:type="dxa"/>
+          </w:tcPr>
+          <w:p>
+            <w:pPr>
+              <w:cnfStyle w:val="000000000000" w:firstRow="0" w:lastRow="0" w:firstColumn="0" w:lastColumn="0" w:oddVBand="0" w:evenVBand="0" w:oddHBand="0" w:evenHBand="0" w:firstRowFirstColumn="0" w:firstRowLastColumn="0" w:lastRowFirstColumn="0" w:lastRowLastColumn="0"/>
+            </w:pPr>
+          </w:p>
+        </w:tc>
+      </w:tr>
+    </w:tbl>
+    <w:p/>
     <w:p/>
     <w:p/>
     <w:sectPr>
@@ -1878,8 +3339,8 @@
 </file>
 
 <file path=word/numbering.xml><?xml version="1.0" encoding="utf-8"?>
-<w:numbering xmlns:wpc="http://schemas.microsoft.com/office/word/2010/wordprocessingCanvas" xmlns:cx="http://schemas.microsoft.com/office/drawing/2014/chartex" xmlns:mc="http://schemas.openxmlformats.org/markup-compatibility/2006" xmlns:o="urn:schemas-microsoft-com:office:office" xmlns:r="http://schemas.openxmlformats.org/officeDocument/2006/relationships" xmlns:m="http://schemas.openxmlformats.org/officeDocument/2006/math" xmlns:v="urn:schemas-microsoft-com:vml" xmlns:wp14="http://schemas.microsoft.com/office/word/2010/wordprocessingDrawing" xmlns:wp="http://schemas.openxmlformats.org/drawingml/2006/wordprocessingDrawing" xmlns:w10="urn:schemas-microsoft-com:office:word" xmlns:w="http://schemas.openxmlformats.org/wordprocessingml/2006/main" xmlns:w14="http://schemas.microsoft.com/office/word/2010/wordml" xmlns:w15="http://schemas.microsoft.com/office/word/2012/wordml" xmlns:w16se="http://schemas.microsoft.com/office/word/2015/wordml/symex" xmlns:wpg="http://schemas.microsoft.com/office/word/2010/wordprocessingGroup" xmlns:wpi="http://schemas.microsoft.com/office/word/2010/wordprocessingInk" xmlns:wne="http://schemas.microsoft.com/office/word/2006/wordml" xmlns:wps="http://schemas.microsoft.com/office/word/2010/wordprocessingShape" mc:Ignorable="w14 w15 w16se wp14">
-  <w:abstractNum w:abstractNumId="0" w15:restartNumberingAfterBreak="0">
+<w:numbering xmlns:wpc="http://schemas.microsoft.com/office/word/2010/wordprocessingCanvas" xmlns:mc="http://schemas.openxmlformats.org/markup-compatibility/2006" xmlns:o="urn:schemas-microsoft-com:office:office" xmlns:r="http://schemas.openxmlformats.org/officeDocument/2006/relationships" xmlns:m="http://schemas.openxmlformats.org/officeDocument/2006/math" xmlns:v="urn:schemas-microsoft-com:vml" xmlns:wp14="http://schemas.microsoft.com/office/word/2010/wordprocessingDrawing" xmlns:wp="http://schemas.openxmlformats.org/drawingml/2006/wordprocessingDrawing" xmlns:w10="urn:schemas-microsoft-com:office:word" xmlns:w="http://schemas.openxmlformats.org/wordprocessingml/2006/main" xmlns:w14="http://schemas.microsoft.com/office/word/2010/wordml" xmlns:w15="http://schemas.microsoft.com/office/word/2012/wordml" xmlns:wpg="http://schemas.microsoft.com/office/word/2010/wordprocessingGroup" xmlns:wpi="http://schemas.microsoft.com/office/word/2010/wordprocessingInk" xmlns:wne="http://schemas.microsoft.com/office/word/2006/wordml" xmlns:wps="http://schemas.microsoft.com/office/word/2010/wordprocessingShape" mc:Ignorable="w14 w15 wp14">
+  <w:abstractNum w:abstractNumId="0">
     <w:nsid w:val="0DA40C63"/>
     <w:multiLevelType w:val="hybridMultilevel"/>
     <w:tmpl w:val="EBF6FA08"/>
@@ -1968,7 +3429,7 @@
       </w:pPr>
     </w:lvl>
   </w:abstractNum>
-  <w:abstractNum w:abstractNumId="1" w15:restartNumberingAfterBreak="0">
+  <w:abstractNum w:abstractNumId="1">
     <w:nsid w:val="0E5A3802"/>
     <w:multiLevelType w:val="hybridMultilevel"/>
     <w:tmpl w:val="EBF6FA08"/>
@@ -2057,7 +3518,96 @@
       </w:pPr>
     </w:lvl>
   </w:abstractNum>
-  <w:abstractNum w:abstractNumId="2" w15:restartNumberingAfterBreak="0">
+  <w:abstractNum w:abstractNumId="2">
+    <w:nsid w:val="28684ABC"/>
+    <w:multiLevelType w:val="hybridMultilevel"/>
+    <w:tmpl w:val="EBF6FA08"/>
+    <w:lvl w:ilvl="0" w:tplc="ECA06CF8">
+      <w:start w:val="1"/>
+      <w:numFmt w:val="decimal"/>
+      <w:lvlText w:val="%1-"/>
+      <w:lvlJc w:val="left"/>
+      <w:pPr>
+        <w:ind w:left="720" w:hanging="360"/>
+      </w:pPr>
+      <w:rPr>
+        <w:rFonts w:hint="default"/>
+      </w:rPr>
+    </w:lvl>
+    <w:lvl w:ilvl="1" w:tplc="240A0019" w:tentative="1">
+      <w:start w:val="1"/>
+      <w:numFmt w:val="lowerLetter"/>
+      <w:lvlText w:val="%2."/>
+      <w:lvlJc w:val="left"/>
+      <w:pPr>
+        <w:ind w:left="1440" w:hanging="360"/>
+      </w:pPr>
+    </w:lvl>
+    <w:lvl w:ilvl="2" w:tplc="240A001B" w:tentative="1">
+      <w:start w:val="1"/>
+      <w:numFmt w:val="lowerRoman"/>
+      <w:lvlText w:val="%3."/>
+      <w:lvlJc w:val="right"/>
+      <w:pPr>
+        <w:ind w:left="2160" w:hanging="180"/>
+      </w:pPr>
+    </w:lvl>
+    <w:lvl w:ilvl="3" w:tplc="240A000F" w:tentative="1">
+      <w:start w:val="1"/>
+      <w:numFmt w:val="decimal"/>
+      <w:lvlText w:val="%4."/>
+      <w:lvlJc w:val="left"/>
+      <w:pPr>
+        <w:ind w:left="2880" w:hanging="360"/>
+      </w:pPr>
+    </w:lvl>
+    <w:lvl w:ilvl="4" w:tplc="240A0019" w:tentative="1">
+      <w:start w:val="1"/>
+      <w:numFmt w:val="lowerLetter"/>
+      <w:lvlText w:val="%5."/>
+      <w:lvlJc w:val="left"/>
+      <w:pPr>
+        <w:ind w:left="3600" w:hanging="360"/>
+      </w:pPr>
+    </w:lvl>
+    <w:lvl w:ilvl="5" w:tplc="240A001B" w:tentative="1">
+      <w:start w:val="1"/>
+      <w:numFmt w:val="lowerRoman"/>
+      <w:lvlText w:val="%6."/>
+      <w:lvlJc w:val="right"/>
+      <w:pPr>
+        <w:ind w:left="4320" w:hanging="180"/>
+      </w:pPr>
+    </w:lvl>
+    <w:lvl w:ilvl="6" w:tplc="240A000F" w:tentative="1">
+      <w:start w:val="1"/>
+      <w:numFmt w:val="decimal"/>
+      <w:lvlText w:val="%7."/>
+      <w:lvlJc w:val="left"/>
+      <w:pPr>
+        <w:ind w:left="5040" w:hanging="360"/>
+      </w:pPr>
+    </w:lvl>
+    <w:lvl w:ilvl="7" w:tplc="240A0019" w:tentative="1">
+      <w:start w:val="1"/>
+      <w:numFmt w:val="lowerLetter"/>
+      <w:lvlText w:val="%8."/>
+      <w:lvlJc w:val="left"/>
+      <w:pPr>
+        <w:ind w:left="5760" w:hanging="360"/>
+      </w:pPr>
+    </w:lvl>
+    <w:lvl w:ilvl="8" w:tplc="240A001B" w:tentative="1">
+      <w:start w:val="1"/>
+      <w:numFmt w:val="lowerRoman"/>
+      <w:lvlText w:val="%9."/>
+      <w:lvlJc w:val="right"/>
+      <w:pPr>
+        <w:ind w:left="6480" w:hanging="180"/>
+      </w:pPr>
+    </w:lvl>
+  </w:abstractNum>
+  <w:abstractNum w:abstractNumId="3">
     <w:nsid w:val="3A9A726A"/>
     <w:multiLevelType w:val="hybridMultilevel"/>
     <w:tmpl w:val="EBF6FA08"/>
@@ -2146,7 +3696,7 @@
       </w:pPr>
     </w:lvl>
   </w:abstractNum>
-  <w:abstractNum w:abstractNumId="3" w15:restartNumberingAfterBreak="0">
+  <w:abstractNum w:abstractNumId="4">
     <w:nsid w:val="40037733"/>
     <w:multiLevelType w:val="hybridMultilevel"/>
     <w:tmpl w:val="EBF6FA08"/>
@@ -2235,7 +3785,7 @@
       </w:pPr>
     </w:lvl>
   </w:abstractNum>
-  <w:abstractNum w:abstractNumId="4" w15:restartNumberingAfterBreak="0">
+  <w:abstractNum w:abstractNumId="5">
     <w:nsid w:val="43AF52A9"/>
     <w:multiLevelType w:val="hybridMultilevel"/>
     <w:tmpl w:val="EBF6FA08"/>
@@ -2324,7 +3874,274 @@
       </w:pPr>
     </w:lvl>
   </w:abstractNum>
-  <w:abstractNum w:abstractNumId="5" w15:restartNumberingAfterBreak="0">
+  <w:abstractNum w:abstractNumId="6">
+    <w:nsid w:val="45C421C1"/>
+    <w:multiLevelType w:val="hybridMultilevel"/>
+    <w:tmpl w:val="EBF6FA08"/>
+    <w:lvl w:ilvl="0" w:tplc="ECA06CF8">
+      <w:start w:val="1"/>
+      <w:numFmt w:val="decimal"/>
+      <w:lvlText w:val="%1-"/>
+      <w:lvlJc w:val="left"/>
+      <w:pPr>
+        <w:ind w:left="720" w:hanging="360"/>
+      </w:pPr>
+      <w:rPr>
+        <w:rFonts w:hint="default"/>
+      </w:rPr>
+    </w:lvl>
+    <w:lvl w:ilvl="1" w:tplc="240A0019" w:tentative="1">
+      <w:start w:val="1"/>
+      <w:numFmt w:val="lowerLetter"/>
+      <w:lvlText w:val="%2."/>
+      <w:lvlJc w:val="left"/>
+      <w:pPr>
+        <w:ind w:left="1440" w:hanging="360"/>
+      </w:pPr>
+    </w:lvl>
+    <w:lvl w:ilvl="2" w:tplc="240A001B" w:tentative="1">
+      <w:start w:val="1"/>
+      <w:numFmt w:val="lowerRoman"/>
+      <w:lvlText w:val="%3."/>
+      <w:lvlJc w:val="right"/>
+      <w:pPr>
+        <w:ind w:left="2160" w:hanging="180"/>
+      </w:pPr>
+    </w:lvl>
+    <w:lvl w:ilvl="3" w:tplc="240A000F" w:tentative="1">
+      <w:start w:val="1"/>
+      <w:numFmt w:val="decimal"/>
+      <w:lvlText w:val="%4."/>
+      <w:lvlJc w:val="left"/>
+      <w:pPr>
+        <w:ind w:left="2880" w:hanging="360"/>
+      </w:pPr>
+    </w:lvl>
+    <w:lvl w:ilvl="4" w:tplc="240A0019" w:tentative="1">
+      <w:start w:val="1"/>
+      <w:numFmt w:val="lowerLetter"/>
+      <w:lvlText w:val="%5."/>
+      <w:lvlJc w:val="left"/>
+      <w:pPr>
+        <w:ind w:left="3600" w:hanging="360"/>
+      </w:pPr>
+    </w:lvl>
+    <w:lvl w:ilvl="5" w:tplc="240A001B" w:tentative="1">
+      <w:start w:val="1"/>
+      <w:numFmt w:val="lowerRoman"/>
+      <w:lvlText w:val="%6."/>
+      <w:lvlJc w:val="right"/>
+      <w:pPr>
+        <w:ind w:left="4320" w:hanging="180"/>
+      </w:pPr>
+    </w:lvl>
+    <w:lvl w:ilvl="6" w:tplc="240A000F" w:tentative="1">
+      <w:start w:val="1"/>
+      <w:numFmt w:val="decimal"/>
+      <w:lvlText w:val="%7."/>
+      <w:lvlJc w:val="left"/>
+      <w:pPr>
+        <w:ind w:left="5040" w:hanging="360"/>
+      </w:pPr>
+    </w:lvl>
+    <w:lvl w:ilvl="7" w:tplc="240A0019" w:tentative="1">
+      <w:start w:val="1"/>
+      <w:numFmt w:val="lowerLetter"/>
+      <w:lvlText w:val="%8."/>
+      <w:lvlJc w:val="left"/>
+      <w:pPr>
+        <w:ind w:left="5760" w:hanging="360"/>
+      </w:pPr>
+    </w:lvl>
+    <w:lvl w:ilvl="8" w:tplc="240A001B" w:tentative="1">
+      <w:start w:val="1"/>
+      <w:numFmt w:val="lowerRoman"/>
+      <w:lvlText w:val="%9."/>
+      <w:lvlJc w:val="right"/>
+      <w:pPr>
+        <w:ind w:left="6480" w:hanging="180"/>
+      </w:pPr>
+    </w:lvl>
+  </w:abstractNum>
+  <w:abstractNum w:abstractNumId="7">
+    <w:nsid w:val="4AED2FEA"/>
+    <w:multiLevelType w:val="hybridMultilevel"/>
+    <w:tmpl w:val="EBF6FA08"/>
+    <w:lvl w:ilvl="0" w:tplc="ECA06CF8">
+      <w:start w:val="1"/>
+      <w:numFmt w:val="decimal"/>
+      <w:lvlText w:val="%1-"/>
+      <w:lvlJc w:val="left"/>
+      <w:pPr>
+        <w:ind w:left="720" w:hanging="360"/>
+      </w:pPr>
+      <w:rPr>
+        <w:rFonts w:hint="default"/>
+      </w:rPr>
+    </w:lvl>
+    <w:lvl w:ilvl="1" w:tplc="240A0019" w:tentative="1">
+      <w:start w:val="1"/>
+      <w:numFmt w:val="lowerLetter"/>
+      <w:lvlText w:val="%2."/>
+      <w:lvlJc w:val="left"/>
+      <w:pPr>
+        <w:ind w:left="1440" w:hanging="360"/>
+      </w:pPr>
+    </w:lvl>
+    <w:lvl w:ilvl="2" w:tplc="240A001B" w:tentative="1">
+      <w:start w:val="1"/>
+      <w:numFmt w:val="lowerRoman"/>
+      <w:lvlText w:val="%3."/>
+      <w:lvlJc w:val="right"/>
+      <w:pPr>
+        <w:ind w:left="2160" w:hanging="180"/>
+      </w:pPr>
+    </w:lvl>
+    <w:lvl w:ilvl="3" w:tplc="240A000F" w:tentative="1">
+      <w:start w:val="1"/>
+      <w:numFmt w:val="decimal"/>
+      <w:lvlText w:val="%4."/>
+      <w:lvlJc w:val="left"/>
+      <w:pPr>
+        <w:ind w:left="2880" w:hanging="360"/>
+      </w:pPr>
+    </w:lvl>
+    <w:lvl w:ilvl="4" w:tplc="240A0019" w:tentative="1">
+      <w:start w:val="1"/>
+      <w:numFmt w:val="lowerLetter"/>
+      <w:lvlText w:val="%5."/>
+      <w:lvlJc w:val="left"/>
+      <w:pPr>
+        <w:ind w:left="3600" w:hanging="360"/>
+      </w:pPr>
+    </w:lvl>
+    <w:lvl w:ilvl="5" w:tplc="240A001B" w:tentative="1">
+      <w:start w:val="1"/>
+      <w:numFmt w:val="lowerRoman"/>
+      <w:lvlText w:val="%6."/>
+      <w:lvlJc w:val="right"/>
+      <w:pPr>
+        <w:ind w:left="4320" w:hanging="180"/>
+      </w:pPr>
+    </w:lvl>
+    <w:lvl w:ilvl="6" w:tplc="240A000F" w:tentative="1">
+      <w:start w:val="1"/>
+      <w:numFmt w:val="decimal"/>
+      <w:lvlText w:val="%7."/>
+      <w:lvlJc w:val="left"/>
+      <w:pPr>
+        <w:ind w:left="5040" w:hanging="360"/>
+      </w:pPr>
+    </w:lvl>
+    <w:lvl w:ilvl="7" w:tplc="240A0019" w:tentative="1">
+      <w:start w:val="1"/>
+      <w:numFmt w:val="lowerLetter"/>
+      <w:lvlText w:val="%8."/>
+      <w:lvlJc w:val="left"/>
+      <w:pPr>
+        <w:ind w:left="5760" w:hanging="360"/>
+      </w:pPr>
+    </w:lvl>
+    <w:lvl w:ilvl="8" w:tplc="240A001B" w:tentative="1">
+      <w:start w:val="1"/>
+      <w:numFmt w:val="lowerRoman"/>
+      <w:lvlText w:val="%9."/>
+      <w:lvlJc w:val="right"/>
+      <w:pPr>
+        <w:ind w:left="6480" w:hanging="180"/>
+      </w:pPr>
+    </w:lvl>
+  </w:abstractNum>
+  <w:abstractNum w:abstractNumId="8">
+    <w:nsid w:val="691059EA"/>
+    <w:multiLevelType w:val="hybridMultilevel"/>
+    <w:tmpl w:val="EBF6FA08"/>
+    <w:lvl w:ilvl="0" w:tplc="ECA06CF8">
+      <w:start w:val="1"/>
+      <w:numFmt w:val="decimal"/>
+      <w:lvlText w:val="%1-"/>
+      <w:lvlJc w:val="left"/>
+      <w:pPr>
+        <w:ind w:left="720" w:hanging="360"/>
+      </w:pPr>
+      <w:rPr>
+        <w:rFonts w:hint="default"/>
+      </w:rPr>
+    </w:lvl>
+    <w:lvl w:ilvl="1" w:tplc="240A0019" w:tentative="1">
+      <w:start w:val="1"/>
+      <w:numFmt w:val="lowerLetter"/>
+      <w:lvlText w:val="%2."/>
+      <w:lvlJc w:val="left"/>
+      <w:pPr>
+        <w:ind w:left="1440" w:hanging="360"/>
+      </w:pPr>
+    </w:lvl>
+    <w:lvl w:ilvl="2" w:tplc="240A001B" w:tentative="1">
+      <w:start w:val="1"/>
+      <w:numFmt w:val="lowerRoman"/>
+      <w:lvlText w:val="%3."/>
+      <w:lvlJc w:val="right"/>
+      <w:pPr>
+        <w:ind w:left="2160" w:hanging="180"/>
+      </w:pPr>
+    </w:lvl>
+    <w:lvl w:ilvl="3" w:tplc="240A000F" w:tentative="1">
+      <w:start w:val="1"/>
+      <w:numFmt w:val="decimal"/>
+      <w:lvlText w:val="%4."/>
+      <w:lvlJc w:val="left"/>
+      <w:pPr>
+        <w:ind w:left="2880" w:hanging="360"/>
+      </w:pPr>
+    </w:lvl>
+    <w:lvl w:ilvl="4" w:tplc="240A0019" w:tentative="1">
+      <w:start w:val="1"/>
+      <w:numFmt w:val="lowerLetter"/>
+      <w:lvlText w:val="%5."/>
+      <w:lvlJc w:val="left"/>
+      <w:pPr>
+        <w:ind w:left="3600" w:hanging="360"/>
+      </w:pPr>
+    </w:lvl>
+    <w:lvl w:ilvl="5" w:tplc="240A001B" w:tentative="1">
+      <w:start w:val="1"/>
+      <w:numFmt w:val="lowerRoman"/>
+      <w:lvlText w:val="%6."/>
+      <w:lvlJc w:val="right"/>
+      <w:pPr>
+        <w:ind w:left="4320" w:hanging="180"/>
+      </w:pPr>
+    </w:lvl>
+    <w:lvl w:ilvl="6" w:tplc="240A000F" w:tentative="1">
+      <w:start w:val="1"/>
+      <w:numFmt w:val="decimal"/>
+      <w:lvlText w:val="%7."/>
+      <w:lvlJc w:val="left"/>
+      <w:pPr>
+        <w:ind w:left="5040" w:hanging="360"/>
+      </w:pPr>
+    </w:lvl>
+    <w:lvl w:ilvl="7" w:tplc="240A0019" w:tentative="1">
+      <w:start w:val="1"/>
+      <w:numFmt w:val="lowerLetter"/>
+      <w:lvlText w:val="%8."/>
+      <w:lvlJc w:val="left"/>
+      <w:pPr>
+        <w:ind w:left="5760" w:hanging="360"/>
+      </w:pPr>
+    </w:lvl>
+    <w:lvl w:ilvl="8" w:tplc="240A001B" w:tentative="1">
+      <w:start w:val="1"/>
+      <w:numFmt w:val="lowerRoman"/>
+      <w:lvlText w:val="%9."/>
+      <w:lvlJc w:val="right"/>
+      <w:pPr>
+        <w:ind w:left="6480" w:hanging="180"/>
+      </w:pPr>
+    </w:lvl>
+  </w:abstractNum>
+  <w:abstractNum w:abstractNumId="9">
     <w:nsid w:val="6AA5011B"/>
     <w:multiLevelType w:val="hybridMultilevel"/>
     <w:tmpl w:val="EBF6FA08"/>
@@ -2413,7 +4230,7 @@
       </w:pPr>
     </w:lvl>
   </w:abstractNum>
-  <w:abstractNum w:abstractNumId="6" w15:restartNumberingAfterBreak="0">
+  <w:abstractNum w:abstractNumId="10">
     <w:nsid w:val="6AF16507"/>
     <w:multiLevelType w:val="hybridMultilevel"/>
     <w:tmpl w:val="EBF6FA08"/>
@@ -2502,32 +4319,228 @@
       </w:pPr>
     </w:lvl>
   </w:abstractNum>
+  <w:abstractNum w:abstractNumId="11">
+    <w:nsid w:val="6F060196"/>
+    <w:multiLevelType w:val="hybridMultilevel"/>
+    <w:tmpl w:val="EBF6FA08"/>
+    <w:lvl w:ilvl="0" w:tplc="ECA06CF8">
+      <w:start w:val="1"/>
+      <w:numFmt w:val="decimal"/>
+      <w:lvlText w:val="%1-"/>
+      <w:lvlJc w:val="left"/>
+      <w:pPr>
+        <w:ind w:left="720" w:hanging="360"/>
+      </w:pPr>
+      <w:rPr>
+        <w:rFonts w:hint="default"/>
+      </w:rPr>
+    </w:lvl>
+    <w:lvl w:ilvl="1" w:tplc="240A0019" w:tentative="1">
+      <w:start w:val="1"/>
+      <w:numFmt w:val="lowerLetter"/>
+      <w:lvlText w:val="%2."/>
+      <w:lvlJc w:val="left"/>
+      <w:pPr>
+        <w:ind w:left="1440" w:hanging="360"/>
+      </w:pPr>
+    </w:lvl>
+    <w:lvl w:ilvl="2" w:tplc="240A001B" w:tentative="1">
+      <w:start w:val="1"/>
+      <w:numFmt w:val="lowerRoman"/>
+      <w:lvlText w:val="%3."/>
+      <w:lvlJc w:val="right"/>
+      <w:pPr>
+        <w:ind w:left="2160" w:hanging="180"/>
+      </w:pPr>
+    </w:lvl>
+    <w:lvl w:ilvl="3" w:tplc="240A000F" w:tentative="1">
+      <w:start w:val="1"/>
+      <w:numFmt w:val="decimal"/>
+      <w:lvlText w:val="%4."/>
+      <w:lvlJc w:val="left"/>
+      <w:pPr>
+        <w:ind w:left="2880" w:hanging="360"/>
+      </w:pPr>
+    </w:lvl>
+    <w:lvl w:ilvl="4" w:tplc="240A0019" w:tentative="1">
+      <w:start w:val="1"/>
+      <w:numFmt w:val="lowerLetter"/>
+      <w:lvlText w:val="%5."/>
+      <w:lvlJc w:val="left"/>
+      <w:pPr>
+        <w:ind w:left="3600" w:hanging="360"/>
+      </w:pPr>
+    </w:lvl>
+    <w:lvl w:ilvl="5" w:tplc="240A001B" w:tentative="1">
+      <w:start w:val="1"/>
+      <w:numFmt w:val="lowerRoman"/>
+      <w:lvlText w:val="%6."/>
+      <w:lvlJc w:val="right"/>
+      <w:pPr>
+        <w:ind w:left="4320" w:hanging="180"/>
+      </w:pPr>
+    </w:lvl>
+    <w:lvl w:ilvl="6" w:tplc="240A000F" w:tentative="1">
+      <w:start w:val="1"/>
+      <w:numFmt w:val="decimal"/>
+      <w:lvlText w:val="%7."/>
+      <w:lvlJc w:val="left"/>
+      <w:pPr>
+        <w:ind w:left="5040" w:hanging="360"/>
+      </w:pPr>
+    </w:lvl>
+    <w:lvl w:ilvl="7" w:tplc="240A0019" w:tentative="1">
+      <w:start w:val="1"/>
+      <w:numFmt w:val="lowerLetter"/>
+      <w:lvlText w:val="%8."/>
+      <w:lvlJc w:val="left"/>
+      <w:pPr>
+        <w:ind w:left="5760" w:hanging="360"/>
+      </w:pPr>
+    </w:lvl>
+    <w:lvl w:ilvl="8" w:tplc="240A001B" w:tentative="1">
+      <w:start w:val="1"/>
+      <w:numFmt w:val="lowerRoman"/>
+      <w:lvlText w:val="%9."/>
+      <w:lvlJc w:val="right"/>
+      <w:pPr>
+        <w:ind w:left="6480" w:hanging="180"/>
+      </w:pPr>
+    </w:lvl>
+  </w:abstractNum>
+  <w:abstractNum w:abstractNumId="12">
+    <w:nsid w:val="716D20DB"/>
+    <w:multiLevelType w:val="hybridMultilevel"/>
+    <w:tmpl w:val="EBF6FA08"/>
+    <w:lvl w:ilvl="0" w:tplc="ECA06CF8">
+      <w:start w:val="1"/>
+      <w:numFmt w:val="decimal"/>
+      <w:lvlText w:val="%1-"/>
+      <w:lvlJc w:val="left"/>
+      <w:pPr>
+        <w:ind w:left="720" w:hanging="360"/>
+      </w:pPr>
+      <w:rPr>
+        <w:rFonts w:hint="default"/>
+      </w:rPr>
+    </w:lvl>
+    <w:lvl w:ilvl="1" w:tplc="240A0019" w:tentative="1">
+      <w:start w:val="1"/>
+      <w:numFmt w:val="lowerLetter"/>
+      <w:lvlText w:val="%2."/>
+      <w:lvlJc w:val="left"/>
+      <w:pPr>
+        <w:ind w:left="1440" w:hanging="360"/>
+      </w:pPr>
+    </w:lvl>
+    <w:lvl w:ilvl="2" w:tplc="240A001B" w:tentative="1">
+      <w:start w:val="1"/>
+      <w:numFmt w:val="lowerRoman"/>
+      <w:lvlText w:val="%3."/>
+      <w:lvlJc w:val="right"/>
+      <w:pPr>
+        <w:ind w:left="2160" w:hanging="180"/>
+      </w:pPr>
+    </w:lvl>
+    <w:lvl w:ilvl="3" w:tplc="240A000F" w:tentative="1">
+      <w:start w:val="1"/>
+      <w:numFmt w:val="decimal"/>
+      <w:lvlText w:val="%4."/>
+      <w:lvlJc w:val="left"/>
+      <w:pPr>
+        <w:ind w:left="2880" w:hanging="360"/>
+      </w:pPr>
+    </w:lvl>
+    <w:lvl w:ilvl="4" w:tplc="240A0019" w:tentative="1">
+      <w:start w:val="1"/>
+      <w:numFmt w:val="lowerLetter"/>
+      <w:lvlText w:val="%5."/>
+      <w:lvlJc w:val="left"/>
+      <w:pPr>
+        <w:ind w:left="3600" w:hanging="360"/>
+      </w:pPr>
+    </w:lvl>
+    <w:lvl w:ilvl="5" w:tplc="240A001B" w:tentative="1">
+      <w:start w:val="1"/>
+      <w:numFmt w:val="lowerRoman"/>
+      <w:lvlText w:val="%6."/>
+      <w:lvlJc w:val="right"/>
+      <w:pPr>
+        <w:ind w:left="4320" w:hanging="180"/>
+      </w:pPr>
+    </w:lvl>
+    <w:lvl w:ilvl="6" w:tplc="240A000F" w:tentative="1">
+      <w:start w:val="1"/>
+      <w:numFmt w:val="decimal"/>
+      <w:lvlText w:val="%7."/>
+      <w:lvlJc w:val="left"/>
+      <w:pPr>
+        <w:ind w:left="5040" w:hanging="360"/>
+      </w:pPr>
+    </w:lvl>
+    <w:lvl w:ilvl="7" w:tplc="240A0019" w:tentative="1">
+      <w:start w:val="1"/>
+      <w:numFmt w:val="lowerLetter"/>
+      <w:lvlText w:val="%8."/>
+      <w:lvlJc w:val="left"/>
+      <w:pPr>
+        <w:ind w:left="5760" w:hanging="360"/>
+      </w:pPr>
+    </w:lvl>
+    <w:lvl w:ilvl="8" w:tplc="240A001B" w:tentative="1">
+      <w:start w:val="1"/>
+      <w:numFmt w:val="lowerRoman"/>
+      <w:lvlText w:val="%9."/>
+      <w:lvlJc w:val="right"/>
+      <w:pPr>
+        <w:ind w:left="6480" w:hanging="180"/>
+      </w:pPr>
+    </w:lvl>
+  </w:abstractNum>
   <w:num w:numId="1">
-    <w:abstractNumId w:val="4"/>
+    <w:abstractNumId w:val="5"/>
   </w:num>
   <w:num w:numId="2">
-    <w:abstractNumId w:val="2"/>
+    <w:abstractNumId w:val="3"/>
   </w:num>
   <w:num w:numId="3">
-    <w:abstractNumId w:val="5"/>
+    <w:abstractNumId w:val="9"/>
   </w:num>
   <w:num w:numId="4">
     <w:abstractNumId w:val="1"/>
   </w:num>
   <w:num w:numId="5">
-    <w:abstractNumId w:val="6"/>
+    <w:abstractNumId w:val="10"/>
   </w:num>
   <w:num w:numId="6">
-    <w:abstractNumId w:val="3"/>
+    <w:abstractNumId w:val="4"/>
   </w:num>
   <w:num w:numId="7">
     <w:abstractNumId w:val="0"/>
+  </w:num>
+  <w:num w:numId="8">
+    <w:abstractNumId w:val="7"/>
+  </w:num>
+  <w:num w:numId="9">
+    <w:abstractNumId w:val="8"/>
+  </w:num>
+  <w:num w:numId="10">
+    <w:abstractNumId w:val="12"/>
+  </w:num>
+  <w:num w:numId="11">
+    <w:abstractNumId w:val="2"/>
+  </w:num>
+  <w:num w:numId="12">
+    <w:abstractNumId w:val="11"/>
+  </w:num>
+  <w:num w:numId="13">
+    <w:abstractNumId w:val="6"/>
   </w:num>
 </w:numbering>
 </file>
 
 <file path=word/styles.xml><?xml version="1.0" encoding="utf-8"?>
-<w:styles xmlns:mc="http://schemas.openxmlformats.org/markup-compatibility/2006" xmlns:r="http://schemas.openxmlformats.org/officeDocument/2006/relationships" xmlns:w="http://schemas.openxmlformats.org/wordprocessingml/2006/main" xmlns:w14="http://schemas.microsoft.com/office/word/2010/wordml" xmlns:w15="http://schemas.microsoft.com/office/word/2012/wordml" xmlns:w16se="http://schemas.microsoft.com/office/word/2015/wordml/symex" mc:Ignorable="w14 w15 w16se">
+<w:styles xmlns:mc="http://schemas.openxmlformats.org/markup-compatibility/2006" xmlns:r="http://schemas.openxmlformats.org/officeDocument/2006/relationships" xmlns:w="http://schemas.openxmlformats.org/wordprocessingml/2006/main" xmlns:w14="http://schemas.microsoft.com/office/word/2010/wordml" xmlns:w15="http://schemas.microsoft.com/office/word/2012/wordml" mc:Ignorable="w14 w15">
   <w:docDefaults>
     <w:rPrDefault>
       <w:rPr>
@@ -2923,6 +4936,7 @@
   <w:style w:type="character" w:default="1" w:styleId="Fuentedeprrafopredeter">
     <w:name w:val="Default Paragraph Font"/>
     <w:uiPriority w:val="1"/>
+    <w:semiHidden/>
     <w:unhideWhenUsed/>
   </w:style>
   <w:style w:type="table" w:default="1" w:styleId="Tablanormal">
@@ -2955,6 +4969,7 @@
       <w:spacing w:after="0" w:line="240" w:lineRule="auto"/>
     </w:pPr>
     <w:tblPr>
+      <w:tblInd w:w="0" w:type="dxa"/>
       <w:tblBorders>
         <w:top w:val="single" w:sz="4" w:space="0" w:color="auto"/>
         <w:left w:val="single" w:sz="4" w:space="0" w:color="auto"/>
@@ -2963,6 +4978,12 @@
         <w:insideH w:val="single" w:sz="4" w:space="0" w:color="auto"/>
         <w:insideV w:val="single" w:sz="4" w:space="0" w:color="auto"/>
       </w:tblBorders>
+      <w:tblCellMar>
+        <w:top w:w="0" w:type="dxa"/>
+        <w:left w:w="108" w:type="dxa"/>
+        <w:bottom w:w="0" w:type="dxa"/>
+        <w:right w:w="108" w:type="dxa"/>
+      </w:tblCellMar>
     </w:tblPr>
   </w:style>
   <w:style w:type="table" w:styleId="Tabladecuadrcula1clara-nfasis5">
@@ -2976,6 +4997,7 @@
     <w:tblPr>
       <w:tblStyleRowBandSize w:val="1"/>
       <w:tblStyleColBandSize w:val="1"/>
+      <w:tblInd w:w="0" w:type="dxa"/>
       <w:tblBorders>
         <w:top w:val="single" w:sz="4" w:space="0" w:color="B4C6E7" w:themeColor="accent5" w:themeTint="66"/>
         <w:left w:val="single" w:sz="4" w:space="0" w:color="B4C6E7" w:themeColor="accent5" w:themeTint="66"/>
@@ -2984,6 +5006,12 @@
         <w:insideH w:val="single" w:sz="4" w:space="0" w:color="B4C6E7" w:themeColor="accent5" w:themeTint="66"/>
         <w:insideV w:val="single" w:sz="4" w:space="0" w:color="B4C6E7" w:themeColor="accent5" w:themeTint="66"/>
       </w:tblBorders>
+      <w:tblCellMar>
+        <w:top w:w="0" w:type="dxa"/>
+        <w:left w:w="108" w:type="dxa"/>
+        <w:bottom w:w="0" w:type="dxa"/>
+        <w:right w:w="108" w:type="dxa"/>
+      </w:tblCellMar>
     </w:tblPr>
     <w:tblStylePr w:type="firstRow">
       <w:rPr>
@@ -3033,6 +5061,7 @@
     <w:tblPr>
       <w:tblStyleRowBandSize w:val="1"/>
       <w:tblStyleColBandSize w:val="1"/>
+      <w:tblInd w:w="0" w:type="dxa"/>
       <w:tblBorders>
         <w:top w:val="single" w:sz="4" w:space="0" w:color="FFFFFF" w:themeColor="background1"/>
         <w:left w:val="single" w:sz="4" w:space="0" w:color="FFFFFF" w:themeColor="background1"/>
@@ -3041,6 +5070,12 @@
         <w:insideH w:val="single" w:sz="4" w:space="0" w:color="FFFFFF" w:themeColor="background1"/>
         <w:insideV w:val="single" w:sz="4" w:space="0" w:color="FFFFFF" w:themeColor="background1"/>
       </w:tblBorders>
+      <w:tblCellMar>
+        <w:top w:w="0" w:type="dxa"/>
+        <w:left w:w="108" w:type="dxa"/>
+        <w:bottom w:w="0" w:type="dxa"/>
+        <w:right w:w="108" w:type="dxa"/>
+      </w:tblCellMar>
     </w:tblPr>
     <w:tcPr>
       <w:shd w:val="clear" w:color="auto" w:fill="D9E2F3" w:themeFill="accent5" w:themeFillTint="33"/>

</xml_diff>